<commit_message>
Oppdatert trombolysefigur med sammenslåtte enheter
</commit_message>
<xml_diff>
--- a/doc/Tilbakemelding Rapporteket etter testing 17.02.2017.docx
+++ b/doc/Tilbakemelding Rapporteket etter testing 17.02.2017.docx
@@ -1,12 +1,12 @@
 
 <file path=word/document.xml><?xml version="1.0" encoding="utf-8"?>
-<w:document xmlns:wpc="http://schemas.microsoft.com/office/word/2010/wordprocessingCanvas" xmlns:mc="http://schemas.openxmlformats.org/markup-compatibility/2006" xmlns:o="urn:schemas-microsoft-com:office:office" xmlns:r="http://schemas.openxmlformats.org/officeDocument/2006/relationships" xmlns:m="http://schemas.openxmlformats.org/officeDocument/2006/math" xmlns:v="urn:schemas-microsoft-com:vml" xmlns:wp14="http://schemas.microsoft.com/office/word/2010/wordprocessingDrawing" xmlns:wp="http://schemas.openxmlformats.org/drawingml/2006/wordprocessingDrawing" xmlns:w10="urn:schemas-microsoft-com:office:word" xmlns:w="http://schemas.openxmlformats.org/wordprocessingml/2006/main" xmlns:w14="http://schemas.microsoft.com/office/word/2010/wordml" xmlns:wpg="http://schemas.microsoft.com/office/word/2010/wordprocessingGroup" xmlns:wpi="http://schemas.microsoft.com/office/word/2010/wordprocessingInk" xmlns:wne="http://schemas.microsoft.com/office/word/2006/wordml" xmlns:wps="http://schemas.microsoft.com/office/word/2010/wordprocessingShape" mc:Ignorable="w14 wp14">
+<w:document xmlns:wpc="http://schemas.microsoft.com/office/word/2010/wordprocessingCanvas" xmlns:cx="http://schemas.microsoft.com/office/drawing/2014/chartex" xmlns:cx1="http://schemas.microsoft.com/office/drawing/2015/9/8/chartex" xmlns:cx2="http://schemas.microsoft.com/office/drawing/2015/10/21/chartex" xmlns:cx3="http://schemas.microsoft.com/office/drawing/2016/5/9/chartex" xmlns:cx4="http://schemas.microsoft.com/office/drawing/2016/5/10/chartex" xmlns:cx5="http://schemas.microsoft.com/office/drawing/2016/5/11/chartex" xmlns:mc="http://schemas.openxmlformats.org/markup-compatibility/2006" xmlns:o="urn:schemas-microsoft-com:office:office" xmlns:r="http://schemas.openxmlformats.org/officeDocument/2006/relationships" xmlns:m="http://schemas.openxmlformats.org/officeDocument/2006/math" xmlns:v="urn:schemas-microsoft-com:vml" xmlns:wp14="http://schemas.microsoft.com/office/word/2010/wordprocessingDrawing" xmlns:wp="http://schemas.openxmlformats.org/drawingml/2006/wordprocessingDrawing" xmlns:w10="urn:schemas-microsoft-com:office:word" xmlns:w="http://schemas.openxmlformats.org/wordprocessingml/2006/main" xmlns:w14="http://schemas.microsoft.com/office/word/2010/wordml" xmlns:w15="http://schemas.microsoft.com/office/word/2012/wordml" xmlns:w16se="http://schemas.microsoft.com/office/word/2015/wordml/symex" xmlns:wpg="http://schemas.microsoft.com/office/word/2010/wordprocessingGroup" xmlns:wpi="http://schemas.microsoft.com/office/word/2010/wordprocessingInk" xmlns:wne="http://schemas.microsoft.com/office/word/2006/wordml" xmlns:wps="http://schemas.microsoft.com/office/word/2010/wordprocessingShape" mc:Ignorable="w14 w15 w16se wp14">
   <w:body>
     <w:p>
       <w:r>
         <w:rPr>
           <w:noProof/>
-          <w:lang w:eastAsia="zh-CN"/>
+          <w:lang w:val="en-GB" w:eastAsia="en-GB"/>
         </w:rPr>
         <mc:AlternateContent>
           <mc:Choice Requires="wps">
@@ -65,15 +65,7 @@
                               <w:t>?</w:t>
                             </w:r>
                             <w:r>
-                              <w:t xml:space="preserve">: Vi registrerte «Lipidsenkende behandling» før </w:t>
-                            </w:r>
-                            <w:proofErr w:type="gramStart"/>
-                            <w:r>
-                              <w:t>01.01.2014</w:t>
-                            </w:r>
-                            <w:proofErr w:type="gramEnd"/>
-                            <w:r>
-                              <w:t xml:space="preserve"> også, men</w:t>
+                              <w:t>: Vi registrerte «Lipidsenkende behandling» før 01.01.2014 også, men</w:t>
                             </w:r>
                             <w:r>
                               <w:t xml:space="preserve"> vi hadde inntil 2014 to variabler som registrerte det samme. </w:t>
@@ -91,26 +83,10 @@
                               <w:t xml:space="preserve"> og lå under risikofaktorer – ikke under medikamenter før innleggelse</w:t>
                             </w:r>
                             <w:r>
-                              <w:t xml:space="preserve">. Denne ble slettet fra </w:t>
-                            </w:r>
-                            <w:proofErr w:type="gramStart"/>
-                            <w:r>
-                              <w:t>01.01.201</w:t>
-                            </w:r>
-                            <w:r>
-                              <w:t>4</w:t>
-                            </w:r>
-                            <w:proofErr w:type="gramEnd"/>
-                            <w:r>
-                              <w:t>, mens vi beholdt variabelen «</w:t>
-                            </w:r>
-                            <w:proofErr w:type="spellStart"/>
-                            <w:r>
-                              <w:t>Statin</w:t>
-                            </w:r>
-                            <w:proofErr w:type="spellEnd"/>
-                            <w:r>
-                              <w:t xml:space="preserve"> og andre lipidsenkende» under «</w:t>
+                              <w:t>. Denne ble slettet fra 01.01.201</w:t>
+                            </w:r>
+                            <w:r>
+                              <w:t>4, mens vi beholdt variabelen «Statin og andre lipidsenkende» under «</w:t>
                             </w:r>
                             <w:r>
                               <w:t>Medikamentell behandling før hjerneslaget»</w:t>
@@ -122,15 +98,7 @@
                               <w:t>Hvilken variabel henter Rapporteket data fra?</w:t>
                             </w:r>
                             <w:r>
-                              <w:t xml:space="preserve"> Vi ønsker at man bruker «</w:t>
-                            </w:r>
-                            <w:proofErr w:type="spellStart"/>
-                            <w:r>
-                              <w:t>Statin</w:t>
-                            </w:r>
-                            <w:proofErr w:type="spellEnd"/>
-                            <w:r>
-                              <w:t xml:space="preserve"> og andre lipidsenkende» under «Medikamentell behandling før hjerneslaget».</w:t>
+                              <w:t xml:space="preserve"> Vi ønsker at man bruker «Statin og andre lipidsenkende» under «Medikamentell behandling før hjerneslaget».</w:t>
                             </w:r>
                             <w:r>
                               <w:t xml:space="preserve"> </w:t>
@@ -140,24 +108,17 @@
                             <w:r>
                               <w:t>Lena: Årsaken til at vi ble enige om å skrive fra 1/1-14 var at dere ville benytte variabelen «</w:t>
                             </w:r>
-                            <w:proofErr w:type="spellStart"/>
                             <w:r>
                               <w:t>PreStatinerLipid</w:t>
                             </w:r>
-                            <w:proofErr w:type="spellEnd"/>
                             <w:r>
                               <w:t>» og den var gyldig fra denne datoen.</w:t>
                             </w:r>
                             <w:r>
                               <w:t xml:space="preserve"> Denne variabelen ser jeg representerer «</w:t>
                             </w:r>
-                            <w:proofErr w:type="spellStart"/>
-                            <w:r>
-                              <w:t>Statin</w:t>
-                            </w:r>
-                            <w:proofErr w:type="spellEnd"/>
-                            <w:r>
-                              <w:t xml:space="preserve"> og annen lipidsenkende behandling før innleggelsen?</w:t>
+                            <w:r>
+                              <w:t>Statin og annen lipidsenkende behandling før innleggelsen?</w:t>
                             </w:r>
                             <w:r>
                               <w:t xml:space="preserve">» så det er i samsvar med det dere fortsatt ønsker. </w:t>
@@ -189,7 +150,7 @@
           </mc:Choice>
           <mc:Fallback>
             <w:pict>
-              <v:shapetype id="_x0000_t202" coordsize="21600,21600" o:spt="202" path="m,l,21600r21600,l21600,xe">
+              <v:shapetype w14:anchorId="64931F49" id="_x0000_t202" coordsize="21600,21600" o:spt="202" path="m,l,21600r21600,l21600,xe">
                 <v:stroke joinstyle="miter"/>
                 <v:path gradientshapeok="t" o:connecttype="rect"/>
               </v:shapetype>
@@ -207,15 +168,7 @@
                         <w:t>?</w:t>
                       </w:r>
                       <w:r>
-                        <w:t xml:space="preserve">: Vi registrerte «Lipidsenkende behandling» før </w:t>
-                      </w:r>
-                      <w:proofErr w:type="gramStart"/>
-                      <w:r>
-                        <w:t>01.01.2014</w:t>
-                      </w:r>
-                      <w:proofErr w:type="gramEnd"/>
-                      <w:r>
-                        <w:t xml:space="preserve"> også, men</w:t>
+                        <w:t>: Vi registrerte «Lipidsenkende behandling» før 01.01.2014 også, men</w:t>
                       </w:r>
                       <w:r>
                         <w:t xml:space="preserve"> vi hadde inntil 2014 to variabler som registrerte det samme. </w:t>
@@ -233,26 +186,10 @@
                         <w:t xml:space="preserve"> og lå under risikofaktorer – ikke under medikamenter før innleggelse</w:t>
                       </w:r>
                       <w:r>
-                        <w:t xml:space="preserve">. Denne ble slettet fra </w:t>
-                      </w:r>
-                      <w:proofErr w:type="gramStart"/>
-                      <w:r>
-                        <w:t>01.01.201</w:t>
-                      </w:r>
-                      <w:r>
-                        <w:t>4</w:t>
-                      </w:r>
-                      <w:proofErr w:type="gramEnd"/>
-                      <w:r>
-                        <w:t>, mens vi beholdt variabelen «</w:t>
-                      </w:r>
-                      <w:proofErr w:type="spellStart"/>
-                      <w:r>
-                        <w:t>Statin</w:t>
-                      </w:r>
-                      <w:proofErr w:type="spellEnd"/>
-                      <w:r>
-                        <w:t xml:space="preserve"> og andre lipidsenkende» under «</w:t>
+                        <w:t>. Denne ble slettet fra 01.01.201</w:t>
+                      </w:r>
+                      <w:r>
+                        <w:t>4, mens vi beholdt variabelen «Statin og andre lipidsenkende» under «</w:t>
                       </w:r>
                       <w:r>
                         <w:t>Medikamentell behandling før hjerneslaget»</w:t>
@@ -264,15 +201,7 @@
                         <w:t>Hvilken variabel henter Rapporteket data fra?</w:t>
                       </w:r>
                       <w:r>
-                        <w:t xml:space="preserve"> Vi ønsker at man bruker «</w:t>
-                      </w:r>
-                      <w:proofErr w:type="spellStart"/>
-                      <w:r>
-                        <w:t>Statin</w:t>
-                      </w:r>
-                      <w:proofErr w:type="spellEnd"/>
-                      <w:r>
-                        <w:t xml:space="preserve"> og andre lipidsenkende» under «Medikamentell behandling før hjerneslaget».</w:t>
+                        <w:t xml:space="preserve"> Vi ønsker at man bruker «Statin og andre lipidsenkende» under «Medikamentell behandling før hjerneslaget».</w:t>
                       </w:r>
                       <w:r>
                         <w:t xml:space="preserve"> </w:t>
@@ -282,24 +211,17 @@
                       <w:r>
                         <w:t>Lena: Årsaken til at vi ble enige om å skrive fra 1/1-14 var at dere ville benytte variabelen «</w:t>
                       </w:r>
-                      <w:proofErr w:type="spellStart"/>
                       <w:r>
                         <w:t>PreStatinerLipid</w:t>
                       </w:r>
-                      <w:proofErr w:type="spellEnd"/>
                       <w:r>
                         <w:t>» og den var gyldig fra denne datoen.</w:t>
                       </w:r>
                       <w:r>
                         <w:t xml:space="preserve"> Denne variabelen ser jeg representerer «</w:t>
                       </w:r>
-                      <w:proofErr w:type="spellStart"/>
-                      <w:r>
-                        <w:t>Statin</w:t>
-                      </w:r>
-                      <w:proofErr w:type="spellEnd"/>
-                      <w:r>
-                        <w:t xml:space="preserve"> og annen lipidsenkende behandling før innleggelsen?</w:t>
+                      <w:r>
+                        <w:t>Statin og annen lipidsenkende behandling før innleggelsen?</w:t>
                       </w:r>
                       <w:r>
                         <w:t xml:space="preserve">» så det er i samsvar med det dere fortsatt ønsker. </w:t>
@@ -322,7 +244,7 @@
       <w:r>
         <w:rPr>
           <w:noProof/>
-          <w:lang w:eastAsia="zh-CN"/>
+          <w:lang w:val="en-GB" w:eastAsia="en-GB"/>
         </w:rPr>
         <mc:AlternateContent>
           <mc:Choice Requires="wps">
@@ -385,7 +307,7 @@
           </mc:Choice>
           <mc:Fallback>
             <w:pict>
-              <v:shapetype id="_x0000_t32" coordsize="21600,21600" o:spt="32" o:oned="t" path="m,l21600,21600e" filled="f">
+              <v:shapetype w14:anchorId="25668171" id="_x0000_t32" coordsize="21600,21600" o:spt="32" o:oned="t" path="m,l21600,21600e" filled="f">
                 <v:path arrowok="t" fillok="f" o:connecttype="none"/>
                 <o:lock v:ext="edit" shapetype="t"/>
               </v:shapetype>
@@ -399,7 +321,7 @@
       <w:r>
         <w:rPr>
           <w:noProof/>
-          <w:lang w:eastAsia="zh-CN"/>
+          <w:lang w:val="en-GB" w:eastAsia="en-GB"/>
         </w:rPr>
         <mc:AlternateContent>
           <mc:Choice Requires="wps">
@@ -462,7 +384,7 @@
           </mc:Choice>
           <mc:Fallback>
             <w:pict>
-              <v:shape id="Rett pil 4" o:spid="_x0000_s1026" type="#_x0000_t32" style="position:absolute;margin-left:163.95pt;margin-top:261pt;width:85.15pt;height:308.65pt;z-index:251662336;visibility:visible;mso-wrap-style:square;mso-width-percent:0;mso-height-percent:0;mso-wrap-distance-left:9pt;mso-wrap-distance-top:0;mso-wrap-distance-right:9pt;mso-wrap-distance-bottom:0;mso-position-horizontal:absolute;mso-position-horizontal-relative:text;mso-position-vertical:absolute;mso-position-vertical-relative:text;mso-width-percent:0;mso-height-percent:0;mso-width-relative:margin;mso-height-relative:margin" o:gfxdata="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" strokecolor="#4579b8 [3044]">
+              <v:shape w14:anchorId="73AAEFE1" id="Rett pil 4" o:spid="_x0000_s1026" type="#_x0000_t32" style="position:absolute;margin-left:163.95pt;margin-top:261pt;width:85.15pt;height:308.65pt;z-index:251662336;visibility:visible;mso-wrap-style:square;mso-width-percent:0;mso-height-percent:0;mso-wrap-distance-left:9pt;mso-wrap-distance-top:0;mso-wrap-distance-right:9pt;mso-wrap-distance-bottom:0;mso-position-horizontal:absolute;mso-position-horizontal-relative:text;mso-position-vertical:absolute;mso-position-vertical-relative:text;mso-width-percent:0;mso-height-percent:0;mso-width-relative:margin;mso-height-relative:margin" o:gfxdata="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" strokecolor="#4579b8 [3044]">
                 <v:stroke endarrow="open"/>
               </v:shape>
             </w:pict>
@@ -472,7 +394,7 @@
       <w:r>
         <w:rPr>
           <w:noProof/>
-          <w:lang w:eastAsia="zh-CN"/>
+          <w:lang w:val="en-GB" w:eastAsia="en-GB"/>
         </w:rPr>
         <mc:AlternateContent>
           <mc:Choice Requires="wps">
@@ -529,7 +451,7 @@
           </mc:Choice>
           <mc:Fallback>
             <w:pict>
-              <v:shape id="Rett pil 3" o:spid="_x0000_s1026" type="#_x0000_t32" style="position:absolute;margin-left:167.05pt;margin-top:373.65pt;width:0;height:3.75pt;flip:y;z-index:251661312;visibility:visible;mso-wrap-style:square;mso-wrap-distance-left:9pt;mso-wrap-distance-top:0;mso-wrap-distance-right:9pt;mso-wrap-distance-bottom:0;mso-position-horizontal:absolute;mso-position-horizontal-relative:text;mso-position-vertical:absolute;mso-position-vertical-relative:text" o:gfxdata="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" strokecolor="#4579b8 [3044]">
+              <v:shape w14:anchorId="25B3C6EA" id="Rett pil 3" o:spid="_x0000_s1026" type="#_x0000_t32" style="position:absolute;margin-left:167.05pt;margin-top:373.65pt;width:0;height:3.75pt;flip:y;z-index:251661312;visibility:visible;mso-wrap-style:square;mso-wrap-distance-left:9pt;mso-wrap-distance-top:0;mso-wrap-distance-right:9pt;mso-wrap-distance-bottom:0;mso-position-horizontal:absolute;mso-position-horizontal-relative:text;mso-position-vertical:absolute;mso-position-vertical-relative:text" o:gfxdata="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" strokecolor="#4579b8 [3044]">
                 <v:stroke endarrow="open"/>
               </v:shape>
             </w:pict>
@@ -539,7 +461,7 @@
       <w:r>
         <w:rPr>
           <w:noProof/>
-          <w:lang w:eastAsia="zh-CN"/>
+          <w:lang w:val="en-GB" w:eastAsia="en-GB"/>
         </w:rPr>
         <w:drawing>
           <wp:inline distT="0" distB="0" distL="0" distR="0">
@@ -559,7 +481,7 @@
                     </pic:cNvPicPr>
                   </pic:nvPicPr>
                   <pic:blipFill>
-                    <a:blip r:embed="rId7">
+                    <a:blip r:embed="rId6">
                       <a:extLst>
                         <a:ext uri="{28A0092B-C50C-407E-A947-70E740481C1C}">
                           <a14:useLocalDpi xmlns:a14="http://schemas.microsoft.com/office/drawing/2010/main" val="0"/>
@@ -629,23 +551,13 @@
         </w:rPr>
         <w:t xml:space="preserve"> kan </w:t>
       </w:r>
-      <w:proofErr w:type="gramStart"/>
       <w:r>
         <w:rPr>
           <w:color w:val="FF0000"/>
           <w:sz w:val="24"/>
           <w:szCs w:val="24"/>
         </w:rPr>
-        <w:t>markert</w:t>
-      </w:r>
-      <w:proofErr w:type="gramEnd"/>
-      <w:r>
-        <w:rPr>
-          <w:color w:val="FF0000"/>
-          <w:sz w:val="24"/>
-          <w:szCs w:val="24"/>
-        </w:rPr>
-        <w:t xml:space="preserve"> tekst fjernes </w:t>
+        <w:t xml:space="preserve">markert tekst fjernes </w:t>
       </w:r>
     </w:p>
     <w:p>
@@ -673,7 +585,7 @@
       <w:r>
         <w:rPr>
           <w:noProof/>
-          <w:lang w:eastAsia="zh-CN"/>
+          <w:lang w:val="en-GB" w:eastAsia="en-GB"/>
         </w:rPr>
         <mc:AlternateContent>
           <mc:Choice Requires="wps">
@@ -1297,7 +1209,7 @@
           </mc:Choice>
           <mc:Fallback>
             <w:pict>
-              <v:shape id="Frihåndsform 8" o:spid="_x0000_s1026" style="position:absolute;margin-left:-28.2pt;margin-top:332.8pt;width:454.3pt;height:43.75pt;z-index:251665408;visibility:visible;mso-wrap-style:square;mso-wrap-distance-left:9pt;mso-wrap-distance-top:0;mso-wrap-distance-right:9pt;mso-wrap-distance-bottom:0;mso-position-horizontal:absolute;mso-position-horizontal-relative:text;mso-position-vertical:absolute;mso-position-vertical-relative:text;v-text-anchor:middle" coordsize="5769717,555801" o:gfxdata="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" path="m2170706,540689v-802871,25089,-367668,14530,-1987826,c159778,540482,114898,523329,95415,516835l71561,508884c17097,454419,36329,479888,7951,437322,5301,426720,,416445,,405517,,370960,1582,336116,7951,302150v4590,-24480,20837,-26399,39757,-31805c80928,260853,89721,260692,127221,254442r540688,7951c678833,262696,688914,268683,699715,270345v40683,6259,130886,12895,166977,15902l1296062,278296v10922,-377,20900,-7247,31806,-7951c1399330,265734,1470991,265044,1542553,262393v74949,-24982,-4100,-983,174928,-15902c1730949,245369,1743816,240118,1757238,238539v31697,-3729,63611,-5301,95416,-7951c1918915,233238,1985269,234128,2051436,238539v13485,899,26282,6915,39757,7952c2189682,254067,2458976,260348,2528515,262393v10602,2651,20987,6407,31805,7952c2710670,291824,2861790,273574,3013544,270345v117828,-29460,-7861,-424,286247,-15903c3315891,253595,3331394,247223,3347499,246491v100647,-4575,201433,-5301,302149,-7952l3713259,230588v26474,-2941,53059,-4839,79513,-7951c3811385,220447,3829878,217336,3848431,214685v7951,-2650,16357,-4203,23854,-7951c3890153,197800,3907434,182048,3919993,166978v6118,-7341,9784,-16513,15902,-23854c3943094,134485,3953213,128420,3959749,119270v6890,-9645,9805,-21641,15903,-31805c3983053,75130,4011970,26955,4031311,15903,4043810,8760,4116588,312,4118775,v58310,2650,116731,3474,174929,7951c4304600,8789,4315001,12901,4325509,15903v8059,2303,15474,7801,23854,7951l5216055,31805v16111,4028,56713,14715,71562,15903c5340523,51940,5393634,53009,5446643,55659r39757,7952c5502262,66495,5518370,68065,5534108,71562v8182,1818,15902,5301,23853,7951c5571503,88541,5603761,109410,5613621,119270v9371,9371,13949,23001,23854,31805c5690237,197975,5674198,164154,5709036,206734v16784,20513,47708,63611,47708,63611c5772012,316149,5775960,317553,5756744,389614v-4040,15150,-71145,55381,-71562,55659c5635170,478614,5688833,446704,5597718,477078v-19410,6471,-43473,15588,-63610,15903l4556097,500932v-66261,2651,-132597,3815,-198782,7952c4338610,510053,4320392,516436,4301655,516835r-691763,7951l2170706,540689xe" filled="f" strokecolor="red" strokeweight="2pt">
+              <v:shape w14:anchorId="4783FE94" id="Frihåndsform 8" o:spid="_x0000_s1026" style="position:absolute;margin-left:-28.2pt;margin-top:332.8pt;width:454.3pt;height:43.75pt;z-index:251665408;visibility:visible;mso-wrap-style:square;mso-wrap-distance-left:9pt;mso-wrap-distance-top:0;mso-wrap-distance-right:9pt;mso-wrap-distance-bottom:0;mso-position-horizontal:absolute;mso-position-horizontal-relative:text;mso-position-vertical:absolute;mso-position-vertical-relative:text;v-text-anchor:middle" coordsize="5769717,555801" o:gfxdata="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" path="m2170706,540689v-802871,25089,-367668,14530,-1987826,c159778,540482,114898,523329,95415,516835l71561,508884c17097,454419,36329,479888,7951,437322,5301,426720,,416445,,405517,,370960,1582,336116,7951,302150v4590,-24480,20837,-26399,39757,-31805c80928,260853,89721,260692,127221,254442r540688,7951c678833,262696,688914,268683,699715,270345v40683,6259,130886,12895,166977,15902l1296062,278296v10922,-377,20900,-7247,31806,-7951c1399330,265734,1470991,265044,1542553,262393v74949,-24982,-4100,-983,174928,-15902c1730949,245369,1743816,240118,1757238,238539v31697,-3729,63611,-5301,95416,-7951c1918915,233238,1985269,234128,2051436,238539v13485,899,26282,6915,39757,7952c2189682,254067,2458976,260348,2528515,262393v10602,2651,20987,6407,31805,7952c2710670,291824,2861790,273574,3013544,270345v117828,-29460,-7861,-424,286247,-15903c3315891,253595,3331394,247223,3347499,246491v100647,-4575,201433,-5301,302149,-7952l3713259,230588v26474,-2941,53059,-4839,79513,-7951c3811385,220447,3829878,217336,3848431,214685v7951,-2650,16357,-4203,23854,-7951c3890153,197800,3907434,182048,3919993,166978v6118,-7341,9784,-16513,15902,-23854c3943094,134485,3953213,128420,3959749,119270v6890,-9645,9805,-21641,15903,-31805c3983053,75130,4011970,26955,4031311,15903,4043810,8760,4116588,312,4118775,v58310,2650,116731,3474,174929,7951c4304600,8789,4315001,12901,4325509,15903v8059,2303,15474,7801,23854,7951l5216055,31805v16111,4028,56713,14715,71562,15903c5340523,51940,5393634,53009,5446643,55659r39757,7952c5502262,66495,5518370,68065,5534108,71562v8182,1818,15902,5301,23853,7951c5571503,88541,5603761,109410,5613621,119270v9371,9371,13949,23001,23854,31805c5690237,197975,5674198,164154,5709036,206734v16784,20513,47708,63611,47708,63611c5772012,316149,5775960,317553,5756744,389614v-4040,15150,-71145,55381,-71562,55659c5635170,478614,5688833,446704,5597718,477078v-19410,6471,-43473,15588,-63610,15903l4556097,500932v-66261,2651,-132597,3815,-198782,7952c4338610,510053,4320392,516436,4301655,516835r-691763,7951l2170706,540689xe" filled="f" strokecolor="red" strokeweight="2pt">
                 <v:path arrowok="t" o:connecttype="custom" o:connectlocs="2170666,540518;182877,540518;95413,516671;71560,508723;7951,437184;0,405389;7951,302054;47707,270259;127219,254361;667897,262310;699702,270259;866676,286156;1296038,278208;1327843,270259;1542524,262310;1717449,246413;1757205,238463;1852620,230515;2051398,238463;2091154,246413;2528468,262310;2560273,270259;3013488,270259;3299730,254361;3347437,246413;3649580,238463;3713190,230515;3792702,222566;3848360,214617;3872213,206669;3919920,166925;3935822,143079;3959676,119232;3975578,87437;4031236,15898;4118699,0;4293624,7948;4325429,15898;4349282,23846;5215958,31795;5287519,47693;5446542,55641;5486298,63591;5534005,71539;5557858,79488;5613517,119232;5637370,151027;5708930,206669;5756637,270259;5756637,389491;5685077,445132;5597614,476927;5534005,492825;4556013,500773;4357234,508723;4301575,516671;3609825,524620;2170666,540518" o:connectangles="0,0,0,0,0,0,0,0,0,0,0,0,0,0,0,0,0,0,0,0,0,0,0,0,0,0,0,0,0,0,0,0,0,0,0,0,0,0,0,0,0,0,0,0,0,0,0,0,0,0,0,0,0,0,0,0,0,0"/>
               </v:shape>
             </w:pict>
@@ -1307,7 +1219,7 @@
       <w:r>
         <w:rPr>
           <w:noProof/>
-          <w:lang w:eastAsia="zh-CN"/>
+          <w:lang w:val="en-GB" w:eastAsia="en-GB"/>
         </w:rPr>
         <mc:AlternateContent>
           <mc:Choice Requires="wps">
@@ -1945,7 +1857,7 @@
           </mc:Choice>
           <mc:Fallback>
             <w:pict>
-              <v:shape id="Frihåndsform 7" o:spid="_x0000_s1026" style="position:absolute;margin-left:-7.6pt;margin-top:143.7pt;width:454.3pt;height:43.75pt;z-index:251663360;visibility:visible;mso-wrap-style:square;mso-wrap-distance-left:9pt;mso-wrap-distance-top:0;mso-wrap-distance-right:9pt;mso-wrap-distance-bottom:0;mso-position-horizontal:absolute;mso-position-horizontal-relative:text;mso-position-vertical:absolute;mso-position-vertical-relative:text;v-text-anchor:middle" coordsize="5769717,555801" o:gfxdata="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" path="m2170706,540689v-802871,25089,-367668,14530,-1987826,c159778,540482,114898,523329,95415,516835l71561,508884c17097,454419,36329,479888,7951,437322,5301,426720,,416445,,405517,,370960,1582,336116,7951,302150v4590,-24480,20837,-26399,39757,-31805c80928,260853,89721,260692,127221,254442r540688,7951c678833,262696,688914,268683,699715,270345v40683,6259,130886,12895,166977,15902l1296062,278296v10922,-377,20900,-7247,31806,-7951c1399330,265734,1470991,265044,1542553,262393v74949,-24982,-4100,-983,174928,-15902c1730949,245369,1743816,240118,1757238,238539v31697,-3729,63611,-5301,95416,-7951c1918915,233238,1985269,234128,2051436,238539v13485,899,26282,6915,39757,7952c2189682,254067,2458976,260348,2528515,262393v10602,2651,20987,6407,31805,7952c2710670,291824,2861790,273574,3013544,270345v117828,-29460,-7861,-424,286247,-15903c3315891,253595,3331394,247223,3347499,246491v100647,-4575,201433,-5301,302149,-7952l3713259,230588v26474,-2941,53059,-4839,79513,-7951c3811385,220447,3829878,217336,3848431,214685v7951,-2650,16357,-4203,23854,-7951c3890153,197800,3907434,182048,3919993,166978v6118,-7341,9784,-16513,15902,-23854c3943094,134485,3953213,128420,3959749,119270v6890,-9645,9805,-21641,15903,-31805c3983053,75130,4011970,26955,4031311,15903,4043810,8760,4116588,312,4118775,v58310,2650,116731,3474,174929,7951c4304600,8789,4315001,12901,4325509,15903v8059,2303,15474,7801,23854,7951l5216055,31805v16111,4028,56713,14715,71562,15903c5340523,51940,5393634,53009,5446643,55659r39757,7952c5502262,66495,5518370,68065,5534108,71562v8182,1818,15902,5301,23853,7951c5571503,88541,5603761,109410,5613621,119270v9371,9371,13949,23001,23854,31805c5690237,197975,5674198,164154,5709036,206734v16784,20513,47708,63611,47708,63611c5772012,316149,5775960,317553,5756744,389614v-4040,15150,-71145,55381,-71562,55659c5635170,478614,5688833,446704,5597718,477078v-19410,6471,-43473,15588,-63610,15903l4556097,500932v-66261,2651,-132597,3815,-198782,7952c4338610,510053,4320392,516436,4301655,516835r-691763,7951l2170706,540689xe" filled="f" strokecolor="red" strokeweight="2pt">
+              <v:shape w14:anchorId="2B85D292" id="Frihåndsform 7" o:spid="_x0000_s1026" style="position:absolute;margin-left:-7.6pt;margin-top:143.7pt;width:454.3pt;height:43.75pt;z-index:251663360;visibility:visible;mso-wrap-style:square;mso-wrap-distance-left:9pt;mso-wrap-distance-top:0;mso-wrap-distance-right:9pt;mso-wrap-distance-bottom:0;mso-position-horizontal:absolute;mso-position-horizontal-relative:text;mso-position-vertical:absolute;mso-position-vertical-relative:text;v-text-anchor:middle" coordsize="5769717,555801" o:gfxdata="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" path="m2170706,540689v-802871,25089,-367668,14530,-1987826,c159778,540482,114898,523329,95415,516835l71561,508884c17097,454419,36329,479888,7951,437322,5301,426720,,416445,,405517,,370960,1582,336116,7951,302150v4590,-24480,20837,-26399,39757,-31805c80928,260853,89721,260692,127221,254442r540688,7951c678833,262696,688914,268683,699715,270345v40683,6259,130886,12895,166977,15902l1296062,278296v10922,-377,20900,-7247,31806,-7951c1399330,265734,1470991,265044,1542553,262393v74949,-24982,-4100,-983,174928,-15902c1730949,245369,1743816,240118,1757238,238539v31697,-3729,63611,-5301,95416,-7951c1918915,233238,1985269,234128,2051436,238539v13485,899,26282,6915,39757,7952c2189682,254067,2458976,260348,2528515,262393v10602,2651,20987,6407,31805,7952c2710670,291824,2861790,273574,3013544,270345v117828,-29460,-7861,-424,286247,-15903c3315891,253595,3331394,247223,3347499,246491v100647,-4575,201433,-5301,302149,-7952l3713259,230588v26474,-2941,53059,-4839,79513,-7951c3811385,220447,3829878,217336,3848431,214685v7951,-2650,16357,-4203,23854,-7951c3890153,197800,3907434,182048,3919993,166978v6118,-7341,9784,-16513,15902,-23854c3943094,134485,3953213,128420,3959749,119270v6890,-9645,9805,-21641,15903,-31805c3983053,75130,4011970,26955,4031311,15903,4043810,8760,4116588,312,4118775,v58310,2650,116731,3474,174929,7951c4304600,8789,4315001,12901,4325509,15903v8059,2303,15474,7801,23854,7951l5216055,31805v16111,4028,56713,14715,71562,15903c5340523,51940,5393634,53009,5446643,55659r39757,7952c5502262,66495,5518370,68065,5534108,71562v8182,1818,15902,5301,23853,7951c5571503,88541,5603761,109410,5613621,119270v9371,9371,13949,23001,23854,31805c5690237,197975,5674198,164154,5709036,206734v16784,20513,47708,63611,47708,63611c5772012,316149,5775960,317553,5756744,389614v-4040,15150,-71145,55381,-71562,55659c5635170,478614,5688833,446704,5597718,477078v-19410,6471,-43473,15588,-63610,15903l4556097,500932v-66261,2651,-132597,3815,-198782,7952c4338610,510053,4320392,516436,4301655,516835r-691763,7951l2170706,540689xe" filled="f" strokecolor="red" strokeweight="2pt">
                 <v:path arrowok="t" o:connecttype="custom" o:connectlocs="2170706,540689;182880,540689;95415,516835;71561,508884;7951,437322;0,405517;7951,302150;47708,270345;127221,254442;667909,262393;699715,270345;866692,286247;1296062,278296;1327868,270345;1542553,262393;1717481,246491;1757238,238539;1852654,230588;2051436,238539;2091193,246491;2528515,262393;2560320,270345;3013544,270345;3299791,254442;3347499,246491;3649648,238539;3713259,230588;3792772,222637;3848431,214685;3872285,206734;3919993,166978;3935895,143124;3959749,119270;3975652,87465;4031311,15903;4118775,0;4293704,7951;4325509,15903;4349363,23854;5216055,31805;5287617,47708;5446643,55659;5486400,63611;5534108,71562;5557961,79513;5613621,119270;5637475,151075;5709036,206734;5756744,270345;5756744,389614;5685182,445273;5597718,477078;5534108,492981;4556097,500932;4357315,508884;4301655,516835;3609892,524786;2170706,540689" o:connectangles="0,0,0,0,0,0,0,0,0,0,0,0,0,0,0,0,0,0,0,0,0,0,0,0,0,0,0,0,0,0,0,0,0,0,0,0,0,0,0,0,0,0,0,0,0,0,0,0,0,0,0,0,0,0,0,0,0,0"/>
               </v:shape>
             </w:pict>
@@ -1955,7 +1867,7 @@
       <w:r>
         <w:rPr>
           <w:noProof/>
-          <w:lang w:eastAsia="zh-CN"/>
+          <w:lang w:val="en-GB" w:eastAsia="en-GB"/>
         </w:rPr>
         <w:drawing>
           <wp:inline distT="0" distB="0" distL="0" distR="0" wp14:anchorId="2BF95BF7" wp14:editId="1849DF63">
@@ -1975,7 +1887,7 @@
                     </pic:cNvPicPr>
                   </pic:nvPicPr>
                   <pic:blipFill>
-                    <a:blip r:embed="rId8">
+                    <a:blip r:embed="rId7">
                       <a:extLst>
                         <a:ext uri="{28A0092B-C50C-407E-A947-70E740481C1C}">
                           <a14:useLocalDpi xmlns:a14="http://schemas.microsoft.com/office/drawing/2010/main" val="0"/>
@@ -2011,7 +1923,7 @@
       <w:r>
         <w:rPr>
           <w:noProof/>
-          <w:lang w:eastAsia="zh-CN"/>
+          <w:lang w:val="en-GB" w:eastAsia="en-GB"/>
         </w:rPr>
         <w:lastRenderedPageBreak/>
         <mc:AlternateContent>
@@ -2062,15 +1974,7 @@
                         <w:txbxContent>
                           <w:p>
                             <w:r>
-                              <w:t xml:space="preserve">Fra </w:t>
-                            </w:r>
-                            <w:proofErr w:type="gramStart"/>
-                            <w:r>
-                              <w:t>01.01.2017</w:t>
-                            </w:r>
-                            <w:proofErr w:type="gramEnd"/>
-                            <w:r>
-                              <w:t xml:space="preserve"> er variabelen «Kjørte du bil før du fikk hjerneslag?» erstattet med «Hadde du førerkort før du fikk hjerneslag?»</w:t>
+                              <w:t>Fra 01.01.2017 er variabelen «Kjørte du bil før du fikk hjerneslag?» erstattet med «Hadde du førerkort før du fikk hjerneslag?»</w:t>
                             </w:r>
                             <w:r>
                               <w:t>. V</w:t>
@@ -2143,15 +2047,7 @@
                   <w:txbxContent>
                     <w:p>
                       <w:r>
-                        <w:t xml:space="preserve">Fra </w:t>
-                      </w:r>
-                      <w:proofErr w:type="gramStart"/>
-                      <w:r>
-                        <w:t>01.01.2017</w:t>
-                      </w:r>
-                      <w:proofErr w:type="gramEnd"/>
-                      <w:r>
-                        <w:t xml:space="preserve"> er variabelen «Kjørte du bil før du fikk hjerneslag?» erstattet med «Hadde du førerkort før du fikk hjerneslag?»</w:t>
+                        <w:t>Fra 01.01.2017 er variabelen «Kjørte du bil før du fikk hjerneslag?» erstattet med «Hadde du førerkort før du fikk hjerneslag?»</w:t>
                       </w:r>
                       <w:r>
                         <w:t>. V</w:t>
@@ -2210,7 +2106,7 @@
       <w:r>
         <w:rPr>
           <w:noProof/>
-          <w:lang w:eastAsia="zh-CN"/>
+          <w:lang w:val="en-GB" w:eastAsia="en-GB"/>
         </w:rPr>
         <w:drawing>
           <wp:inline distT="0" distB="0" distL="0" distR="0">
@@ -2230,7 +2126,7 @@
                     </pic:cNvPicPr>
                   </pic:nvPicPr>
                   <pic:blipFill>
-                    <a:blip r:embed="rId9">
+                    <a:blip r:embed="rId8">
                       <a:extLst>
                         <a:ext uri="{28A0092B-C50C-407E-A947-70E740481C1C}">
                           <a14:useLocalDpi xmlns:a14="http://schemas.microsoft.com/office/drawing/2010/main" val="0"/>
@@ -2267,7 +2163,7 @@
       <w:r>
         <w:rPr>
           <w:noProof/>
-          <w:lang w:eastAsia="zh-CN"/>
+          <w:lang w:val="en-GB" w:eastAsia="en-GB"/>
         </w:rPr>
         <w:lastRenderedPageBreak/>
         <mc:AlternateContent>
@@ -2322,26 +2218,11 @@
                                 <w:sz w:val="20"/>
                               </w:rPr>
                             </w:pPr>
-                            <w:bookmarkStart w:id="0" w:name="_GoBack"/>
                             <w:r>
                               <w:rPr>
                                 <w:sz w:val="20"/>
                               </w:rPr>
-                              <w:t xml:space="preserve">Vi ønsker at indikatoren for trombolyse skal presenteres likt som vi gjør det. </w:t>
-                            </w:r>
-                            <w:proofErr w:type="spellStart"/>
-                            <w:r>
-                              <w:rPr>
-                                <w:sz w:val="20"/>
-                              </w:rPr>
-                              <w:t>Dvs</w:t>
-                            </w:r>
-                            <w:proofErr w:type="spellEnd"/>
-                            <w:r>
-                              <w:rPr>
-                                <w:sz w:val="20"/>
-                              </w:rPr>
-                              <w:t xml:space="preserve"> at</w:t>
+                              <w:t>Vi ønsker at indikatoren for trombolyse skal presenteres likt som vi gjør det. Dvs at</w:t>
                             </w:r>
                             <w:r>
                               <w:rPr>
@@ -2367,43 +2248,8 @@
                               <w:rPr>
                                 <w:sz w:val="20"/>
                               </w:rPr>
-                              <w:t xml:space="preserve">Lena: Det er mulig, men husk at dette må </w:t>
-                            </w:r>
-                            <w:proofErr w:type="spellStart"/>
-                            <w:r>
-                              <w:rPr>
-                                <w:sz w:val="20"/>
-                              </w:rPr>
-                              <w:t>hardkodes</w:t>
-                            </w:r>
-                            <w:proofErr w:type="spellEnd"/>
-                            <w:r>
-                              <w:rPr>
-                                <w:sz w:val="20"/>
-                              </w:rPr>
-                              <w:t xml:space="preserve"> og vil bli feil om </w:t>
-                            </w:r>
-                            <w:proofErr w:type="spellStart"/>
-                            <w:r>
-                              <w:rPr>
-                                <w:sz w:val="20"/>
-                              </w:rPr>
-                              <w:t>reshid’ene</w:t>
-                            </w:r>
-                            <w:proofErr w:type="spellEnd"/>
-                            <w:r>
-                              <w:rPr>
-                                <w:sz w:val="20"/>
-                              </w:rPr>
-                              <w:t xml:space="preserve"> for sykehusene endrer seg. </w:t>
-                            </w:r>
-                            <w:r>
-                              <w:rPr>
-                                <w:sz w:val="20"/>
-                              </w:rPr>
-                              <w:t>(-&gt; Viktig at det blir gitt beskjed om endringer.)</w:t>
-                            </w:r>
-                            <w:bookmarkEnd w:id="0"/>
+                              <w:t>Lena: Det er mulig, men husk at dette må hardkodes og vil bli feil om reshid’ene for sykehusene endrer seg. (-&gt; Viktig at det blir gitt beskjed om endringer.)</w:t>
+                            </w:r>
                           </w:p>
                         </w:txbxContent>
                       </wps:txbx>
@@ -2424,7 +2270,7 @@
           </mc:Choice>
           <mc:Fallback>
             <w:pict>
-              <v:shape id="_x0000_s1028" type="#_x0000_t202" style="position:absolute;margin-left:329.15pt;margin-top:163.4pt;width:186.95pt;height:189.5pt;z-index:251676672;visibility:visible;mso-wrap-style:square;mso-width-percent:400;mso-height-percent:0;mso-wrap-distance-left:9pt;mso-wrap-distance-top:0;mso-wrap-distance-right:9pt;mso-wrap-distance-bottom:0;mso-position-horizontal:absolute;mso-position-horizontal-relative:text;mso-position-vertical:absolute;mso-position-vertical-relative:text;mso-width-percent:400;mso-height-percent:0;mso-width-relative:margin;mso-height-relative:margin;v-text-anchor:top" o:gfxdata="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" fillcolor="yellow">
+              <v:shape w14:anchorId="46F8B074" id="_x0000_s1028" type="#_x0000_t202" style="position:absolute;margin-left:329.15pt;margin-top:163.4pt;width:186.95pt;height:189.5pt;z-index:251676672;visibility:visible;mso-wrap-style:square;mso-width-percent:400;mso-height-percent:0;mso-wrap-distance-left:9pt;mso-wrap-distance-top:0;mso-wrap-distance-right:9pt;mso-wrap-distance-bottom:0;mso-position-horizontal:absolute;mso-position-horizontal-relative:text;mso-position-vertical:absolute;mso-position-vertical-relative:text;mso-width-percent:400;mso-height-percent:0;mso-width-relative:margin;mso-height-relative:margin;v-text-anchor:top" o:gfxdata="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" fillcolor="yellow">
                 <v:textbox>
                   <w:txbxContent>
                     <w:p>
@@ -2433,26 +2279,11 @@
                           <w:sz w:val="20"/>
                         </w:rPr>
                       </w:pPr>
-                      <w:bookmarkStart w:id="1" w:name="_GoBack"/>
                       <w:r>
                         <w:rPr>
                           <w:sz w:val="20"/>
                         </w:rPr>
-                        <w:t xml:space="preserve">Vi ønsker at indikatoren for trombolyse skal presenteres likt som vi gjør det. </w:t>
-                      </w:r>
-                      <w:proofErr w:type="spellStart"/>
-                      <w:r>
-                        <w:rPr>
-                          <w:sz w:val="20"/>
-                        </w:rPr>
-                        <w:t>Dvs</w:t>
-                      </w:r>
-                      <w:proofErr w:type="spellEnd"/>
-                      <w:r>
-                        <w:rPr>
-                          <w:sz w:val="20"/>
-                        </w:rPr>
-                        <w:t xml:space="preserve"> at</w:t>
+                        <w:t>Vi ønsker at indikatoren for trombolyse skal presenteres likt som vi gjør det. Dvs at</w:t>
                       </w:r>
                       <w:r>
                         <w:rPr>
@@ -2478,43 +2309,8 @@
                         <w:rPr>
                           <w:sz w:val="20"/>
                         </w:rPr>
-                        <w:t xml:space="preserve">Lena: Det er mulig, men husk at dette må </w:t>
-                      </w:r>
-                      <w:proofErr w:type="spellStart"/>
-                      <w:r>
-                        <w:rPr>
-                          <w:sz w:val="20"/>
-                        </w:rPr>
-                        <w:t>hardkodes</w:t>
-                      </w:r>
-                      <w:proofErr w:type="spellEnd"/>
-                      <w:r>
-                        <w:rPr>
-                          <w:sz w:val="20"/>
-                        </w:rPr>
-                        <w:t xml:space="preserve"> og vil bli feil om </w:t>
-                      </w:r>
-                      <w:proofErr w:type="spellStart"/>
-                      <w:r>
-                        <w:rPr>
-                          <w:sz w:val="20"/>
-                        </w:rPr>
-                        <w:t>reshid’ene</w:t>
-                      </w:r>
-                      <w:proofErr w:type="spellEnd"/>
-                      <w:r>
-                        <w:rPr>
-                          <w:sz w:val="20"/>
-                        </w:rPr>
-                        <w:t xml:space="preserve"> for sykehusene endrer seg. </w:t>
-                      </w:r>
-                      <w:r>
-                        <w:rPr>
-                          <w:sz w:val="20"/>
-                        </w:rPr>
-                        <w:t>(-&gt; Viktig at det blir gitt beskjed om endringer.)</w:t>
-                      </w:r>
-                      <w:bookmarkEnd w:id="1"/>
+                        <w:t>Lena: Det er mulig, men husk at dette må hardkodes og vil bli feil om reshid’ene for sykehusene endrer seg. (-&gt; Viktig at det blir gitt beskjed om endringer.)</w:t>
+                      </w:r>
                     </w:p>
                   </w:txbxContent>
                 </v:textbox>
@@ -2526,7 +2322,7 @@
       <w:r>
         <w:rPr>
           <w:noProof/>
-          <w:lang w:eastAsia="zh-CN"/>
+          <w:lang w:val="en-GB" w:eastAsia="en-GB"/>
         </w:rPr>
         <mc:AlternateContent>
           <mc:Choice Requires="wps">
@@ -2593,7 +2389,10 @@
                           </w:p>
                           <w:p>
                             <w:r>
-                              <w:t>Lena: Det er ikke mulig å betinge på dekningsgrad siden denne ikke leveres i dataene fra MRS…</w:t>
+                              <w:t>Lena: Det er ikke mulig å betinge på dekningsgrad siden denne</w:t>
+                            </w:r>
+                            <w:r>
+                              <w:t xml:space="preserve"> ikke leveres i dataene fra MRS. </w:t>
                             </w:r>
                           </w:p>
                           <w:p/>
@@ -2616,7 +2415,7 @@
           </mc:Choice>
           <mc:Fallback>
             <w:pict>
-              <v:shape id="_x0000_s1029" type="#_x0000_t202" style="position:absolute;margin-left:332.65pt;margin-top:-23.1pt;width:186.95pt;height:161.5pt;z-index:251672576;visibility:visible;mso-wrap-style:square;mso-width-percent:400;mso-height-percent:0;mso-wrap-distance-left:9pt;mso-wrap-distance-top:0;mso-wrap-distance-right:9pt;mso-wrap-distance-bottom:0;mso-position-horizontal:absolute;mso-position-horizontal-relative:text;mso-position-vertical:absolute;mso-position-vertical-relative:text;mso-width-percent:400;mso-height-percent:0;mso-width-relative:margin;mso-height-relative:margin;v-text-anchor:top" o:gfxdata="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" fillcolor="yellow">
+              <v:shape w14:anchorId="1E4CE9CA" id="_x0000_s1029" type="#_x0000_t202" style="position:absolute;margin-left:332.65pt;margin-top:-23.1pt;width:186.95pt;height:161.5pt;z-index:251672576;visibility:visible;mso-wrap-style:square;mso-width-percent:400;mso-height-percent:0;mso-wrap-distance-left:9pt;mso-wrap-distance-top:0;mso-wrap-distance-right:9pt;mso-wrap-distance-bottom:0;mso-position-horizontal:absolute;mso-position-horizontal-relative:text;mso-position-vertical:absolute;mso-position-vertical-relative:text;mso-width-percent:400;mso-height-percent:0;mso-width-relative:margin;mso-height-relative:margin;v-text-anchor:top" o:gfxdata="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" fillcolor="yellow">
                 <v:textbox>
                   <w:txbxContent>
                     <w:p>
@@ -2638,7 +2437,10 @@
                     </w:p>
                     <w:p>
                       <w:r>
-                        <w:t>Lena: Det er ikke mulig å betinge på dekningsgrad siden denne ikke leveres i dataene fra MRS…</w:t>
+                        <w:t>Lena: Det er ikke mulig å betinge på dekningsgrad siden denne</w:t>
+                      </w:r>
+                      <w:r>
+                        <w:t xml:space="preserve"> ikke leveres i dataene fra MRS. </w:t>
                       </w:r>
                     </w:p>
                     <w:p/>
@@ -2652,7 +2454,7 @@
       <w:r>
         <w:rPr>
           <w:noProof/>
-          <w:lang w:eastAsia="zh-CN"/>
+          <w:lang w:val="en-GB" w:eastAsia="en-GB"/>
         </w:rPr>
         <mc:AlternateContent>
           <mc:Choice Requires="wps">
@@ -2712,11 +2514,7 @@
           </mc:Choice>
           <mc:Fallback>
             <w:pict>
-              <v:shapetype id="_x0000_t32" coordsize="21600,21600" o:spt="32" o:oned="t" path="m,l21600,21600e" filled="f">
-                <v:path arrowok="t" fillok="f" o:connecttype="none"/>
-                <o:lock v:ext="edit" shapetype="t"/>
-              </v:shapetype>
-              <v:shape id="Rett pil 18" o:spid="_x0000_s1026" type="#_x0000_t32" style="position:absolute;margin-left:171.15pt;margin-top:179.4pt;width:165.4pt;height:.6pt;flip:x;z-index:251678720;visibility:visible;mso-wrap-style:square;mso-width-percent:0;mso-wrap-distance-left:9pt;mso-wrap-distance-top:0;mso-wrap-distance-right:9pt;mso-wrap-distance-bottom:0;mso-position-horizontal:absolute;mso-position-horizontal-relative:text;mso-position-vertical:absolute;mso-position-vertical-relative:text;mso-width-percent:0;mso-width-relative:margin" o:gfxdata="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" strokecolor="#4579b8 [3044]">
+              <v:shape w14:anchorId="71599E0C" id="Rett pil 18" o:spid="_x0000_s1026" type="#_x0000_t32" style="position:absolute;margin-left:171.15pt;margin-top:179.4pt;width:165.4pt;height:.6pt;flip:x;z-index:251678720;visibility:visible;mso-wrap-style:square;mso-width-percent:0;mso-wrap-distance-left:9pt;mso-wrap-distance-top:0;mso-wrap-distance-right:9pt;mso-wrap-distance-bottom:0;mso-position-horizontal:absolute;mso-position-horizontal-relative:text;mso-position-vertical:absolute;mso-position-vertical-relative:text;mso-width-percent:0;mso-width-relative:margin" o:gfxdata="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" strokecolor="#4579b8 [3044]">
                 <v:stroke endarrow="open"/>
               </v:shape>
             </w:pict>
@@ -2726,7 +2524,7 @@
       <w:r>
         <w:rPr>
           <w:noProof/>
-          <w:lang w:eastAsia="zh-CN"/>
+          <w:lang w:val="en-GB" w:eastAsia="en-GB"/>
         </w:rPr>
         <mc:AlternateContent>
           <mc:Choice Requires="wps">
@@ -2783,7 +2581,7 @@
           </mc:Choice>
           <mc:Fallback>
             <w:pict>
-              <v:shape id="Rett pil 15" o:spid="_x0000_s1026" type="#_x0000_t32" style="position:absolute;margin-left:290.7pt;margin-top:64.5pt;width:41.9pt;height:.6pt;flip:x;z-index:251674624;visibility:visible;mso-wrap-style:square;mso-wrap-distance-left:9pt;mso-wrap-distance-top:0;mso-wrap-distance-right:9pt;mso-wrap-distance-bottom:0;mso-position-horizontal:absolute;mso-position-horizontal-relative:text;mso-position-vertical:absolute;mso-position-vertical-relative:text" o:gfxdata="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" strokecolor="#4579b8 [3044]">
+              <v:shape w14:anchorId="61147592" id="Rett pil 15" o:spid="_x0000_s1026" type="#_x0000_t32" style="position:absolute;margin-left:290.7pt;margin-top:64.5pt;width:41.9pt;height:.6pt;flip:x;z-index:251674624;visibility:visible;mso-wrap-style:square;mso-wrap-distance-left:9pt;mso-wrap-distance-top:0;mso-wrap-distance-right:9pt;mso-wrap-distance-bottom:0;mso-position-horizontal:absolute;mso-position-horizontal-relative:text;mso-position-vertical:absolute;mso-position-vertical-relative:text" o:gfxdata="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" strokecolor="#4579b8 [3044]">
                 <v:stroke endarrow="open"/>
               </v:shape>
             </w:pict>
@@ -2793,7 +2591,7 @@
       <w:r>
         <w:rPr>
           <w:noProof/>
-          <w:lang w:eastAsia="zh-CN"/>
+          <w:lang w:val="en-GB" w:eastAsia="en-GB"/>
         </w:rPr>
         <mc:AlternateContent>
           <mc:Choice Requires="wps">
@@ -2850,7 +2648,7 @@
           </mc:Choice>
           <mc:Fallback>
             <w:pict>
-              <v:shape id="Rett pil 13" o:spid="_x0000_s1026" type="#_x0000_t32" style="position:absolute;margin-left:317.1pt;margin-top:359.5pt;width:41.9pt;height:.6pt;flip:x;z-index:251670528;visibility:visible;mso-wrap-style:square;mso-wrap-distance-left:9pt;mso-wrap-distance-top:0;mso-wrap-distance-right:9pt;mso-wrap-distance-bottom:0;mso-position-horizontal:absolute;mso-position-horizontal-relative:text;mso-position-vertical:absolute;mso-position-vertical-relative:text" o:gfxdata="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" strokecolor="#4579b8 [3044]">
+              <v:shape w14:anchorId="7B094B96" id="Rett pil 13" o:spid="_x0000_s1026" type="#_x0000_t32" style="position:absolute;margin-left:317.1pt;margin-top:359.5pt;width:41.9pt;height:.6pt;flip:x;z-index:251670528;visibility:visible;mso-wrap-style:square;mso-wrap-distance-left:9pt;mso-wrap-distance-top:0;mso-wrap-distance-right:9pt;mso-wrap-distance-bottom:0;mso-position-horizontal:absolute;mso-position-horizontal-relative:text;mso-position-vertical:absolute;mso-position-vertical-relative:text" o:gfxdata="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" strokecolor="#4579b8 [3044]">
                 <v:stroke endarrow="open"/>
               </v:shape>
             </w:pict>
@@ -2860,7 +2658,7 @@
       <w:r>
         <w:rPr>
           <w:noProof/>
-          <w:lang w:eastAsia="zh-CN"/>
+          <w:lang w:val="en-GB" w:eastAsia="en-GB"/>
         </w:rPr>
         <mc:AlternateContent>
           <mc:Choice Requires="wps">
@@ -2939,7 +2737,7 @@
           </mc:Choice>
           <mc:Fallback>
             <w:pict>
-              <v:shape id="_x0000_s1030" type="#_x0000_t202" style="position:absolute;margin-left:339.45pt;margin-top:352.9pt;width:186.95pt;height:73.85pt;z-index:251669504;visibility:visible;mso-wrap-style:square;mso-width-percent:400;mso-height-percent:0;mso-wrap-distance-left:9pt;mso-wrap-distance-top:0;mso-wrap-distance-right:9pt;mso-wrap-distance-bottom:0;mso-position-horizontal:absolute;mso-position-horizontal-relative:text;mso-position-vertical:absolute;mso-position-vertical-relative:text;mso-width-percent:400;mso-height-percent:0;mso-width-relative:margin;mso-height-relative:margin;v-text-anchor:top" o:gfxdata="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" fillcolor="yellow">
+              <v:shape w14:anchorId="0FF402A2" id="_x0000_s1030" type="#_x0000_t202" style="position:absolute;margin-left:339.45pt;margin-top:352.9pt;width:186.95pt;height:73.85pt;z-index:251669504;visibility:visible;mso-wrap-style:square;mso-width-percent:400;mso-height-percent:0;mso-wrap-distance-left:9pt;mso-wrap-distance-top:0;mso-wrap-distance-right:9pt;mso-wrap-distance-bottom:0;mso-position-horizontal:absolute;mso-position-horizontal-relative:text;mso-position-vertical:absolute;mso-position-vertical-relative:text;mso-width-percent:400;mso-height-percent:0;mso-width-relative:margin;mso-height-relative:margin;v-text-anchor:top" o:gfxdata="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" fillcolor="yellow">
                 <v:textbox>
                   <w:txbxContent>
                     <w:p>
@@ -2964,7 +2762,7 @@
       <w:r>
         <w:rPr>
           <w:noProof/>
-          <w:lang w:eastAsia="zh-CN"/>
+          <w:lang w:val="en-GB" w:eastAsia="en-GB"/>
         </w:rPr>
         <w:drawing>
           <wp:inline distT="0" distB="0" distL="0" distR="0" wp14:anchorId="564DE7A3" wp14:editId="05BC3B0D">
@@ -2984,7 +2782,7 @@
                     </pic:cNvPicPr>
                   </pic:nvPicPr>
                   <pic:blipFill>
-                    <a:blip r:embed="rId10">
+                    <a:blip r:embed="rId9">
                       <a:extLst>
                         <a:ext uri="{28A0092B-C50C-407E-A947-70E740481C1C}">
                           <a14:useLocalDpi xmlns:a14="http://schemas.microsoft.com/office/drawing/2010/main" val="0"/>
@@ -3020,7 +2818,7 @@
       <w:r>
         <w:rPr>
           <w:noProof/>
-          <w:lang w:eastAsia="zh-CN"/>
+          <w:lang w:val="en-GB" w:eastAsia="en-GB"/>
         </w:rPr>
         <w:lastRenderedPageBreak/>
         <w:drawing>
@@ -3041,7 +2839,7 @@
                     </pic:cNvPicPr>
                   </pic:nvPicPr>
                   <pic:blipFill>
-                    <a:blip r:embed="rId11">
+                    <a:blip r:embed="rId10">
                       <a:extLst>
                         <a:ext uri="{28A0092B-C50C-407E-A947-70E740481C1C}">
                           <a14:useLocalDpi xmlns:a14="http://schemas.microsoft.com/office/drawing/2010/main" val="0"/>
@@ -3089,35 +2887,7 @@
         <w:rPr>
           <w:color w:val="FF0000"/>
         </w:rPr>
-        <w:t xml:space="preserve"> lurer vi på om det er mulig å legge inn en </w:t>
-      </w:r>
-      <w:proofErr w:type="spellStart"/>
-      <w:r>
-        <w:rPr>
-          <w:color w:val="FF0000"/>
-        </w:rPr>
-        <w:t>kommentarboks</w:t>
-      </w:r>
-      <w:proofErr w:type="spellEnd"/>
-      <w:r>
-        <w:rPr>
-          <w:color w:val="FF0000"/>
-        </w:rPr>
-        <w:t xml:space="preserve"> </w:t>
-      </w:r>
-      <w:proofErr w:type="spellStart"/>
-      <w:r>
-        <w:rPr>
-          <w:color w:val="FF0000"/>
-        </w:rPr>
-        <w:t>el.l</w:t>
-      </w:r>
-      <w:proofErr w:type="spellEnd"/>
-      <w:r>
-        <w:rPr>
-          <w:color w:val="FF0000"/>
-        </w:rPr>
-        <w:t>. på startsiden når man logger seg inn? Der kan det stå: Tallene i Rapporteket vil i noen tilfeller avvike fra tallene presentert i Årsrapport fra Norsk hjerneslagregister. Dette skyldes at dels at Rapporteket benytter levende data som vil endre seg noe over tid, og dels at</w:t>
+        <w:t xml:space="preserve"> lurer vi på om det er mulig å legge inn en kommentarboks el.l. på startsiden når man logger seg inn? Der kan det stå: Tallene i Rapporteket vil i noen tilfeller avvike fra tallene presentert i Årsrapport fra Norsk hjerneslagregister. Dette skyldes at dels at Rapporteket benytter levende data som vil endre seg noe over tid, og dels at</w:t>
       </w:r>
       <w:r>
         <w:rPr>
@@ -3166,21 +2936,7 @@
         <w:rPr>
           <w:color w:val="FF0000"/>
         </w:rPr>
-        <w:t>Lena: Ja, denne teksten kan f.eks. komme opp som en «</w:t>
-      </w:r>
-      <w:proofErr w:type="spellStart"/>
-      <w:r>
-        <w:rPr>
-          <w:color w:val="FF0000"/>
-        </w:rPr>
-        <w:t>disclaimer</w:t>
-      </w:r>
-      <w:proofErr w:type="spellEnd"/>
-      <w:r>
-        <w:rPr>
-          <w:color w:val="FF0000"/>
-        </w:rPr>
-        <w:t>» hver gang man går inn på Rapporteket. Man må klikke ok for å fjerne den. Skal jeg be HN-IKT legge det til?</w:t>
+        <w:t>Lena: Ja, denne teksten kan f.eks. komme opp som en «disclaimer» hver gang man går inn på Rapporteket. Man må klikke ok for å fjerne den. Skal jeg be HN-IKT legge det til?</w:t>
       </w:r>
     </w:p>
     <w:p>
@@ -3302,10 +3058,29 @@
       </w:r>
     </w:p>
     <w:p>
-      <w:r>
+      <w:pPr>
         <w:rPr>
           <w:noProof/>
-          <w:lang w:eastAsia="zh-CN"/>
+          <w:color w:val="FF0000"/>
+          <w:lang w:eastAsia="nb-NO" w:bidi="lo-LA"/>
+        </w:rPr>
+      </w:pPr>
+      <w:r>
+        <w:rPr>
+          <w:noProof/>
+          <w:color w:val="FF0000"/>
+          <w:lang w:eastAsia="nb-NO" w:bidi="lo-LA"/>
+        </w:rPr>
+        <w:t>Ok. Enhetene er slått sammen i figuren med andel som får trombolyse.</w:t>
+      </w:r>
+      <w:bookmarkStart w:id="0" w:name="_GoBack"/>
+      <w:bookmarkEnd w:id="0"/>
+    </w:p>
+    <w:p>
+      <w:r>
+        <w:rPr>
+          <w:noProof/>
+          <w:lang w:val="en-GB" w:eastAsia="en-GB"/>
         </w:rPr>
         <w:lastRenderedPageBreak/>
         <w:drawing>
@@ -3326,7 +3101,7 @@
                     </pic:cNvPicPr>
                   </pic:nvPicPr>
                   <pic:blipFill>
-                    <a:blip r:embed="rId12">
+                    <a:blip r:embed="rId11">
                       <a:extLst>
                         <a:ext uri="{28A0092B-C50C-407E-A947-70E740481C1C}">
                           <a14:useLocalDpi xmlns:a14="http://schemas.microsoft.com/office/drawing/2010/main" val="0"/>
@@ -3359,7 +3134,7 @@
       </w:r>
     </w:p>
     <w:sectPr>
-      <w:headerReference w:type="default" r:id="rId13"/>
+      <w:headerReference w:type="default" r:id="rId12"/>
       <w:pgSz w:w="11906" w:h="16838"/>
       <w:pgMar w:top="709" w:right="1417" w:bottom="426" w:left="1417" w:header="708" w:footer="708" w:gutter="0"/>
       <w:cols w:space="708"/>
@@ -3370,7 +3145,7 @@
 </file>
 
 <file path=word/endnotes.xml><?xml version="1.0" encoding="utf-8"?>
-<w:endnotes xmlns:wpc="http://schemas.microsoft.com/office/word/2010/wordprocessingCanvas" xmlns:mc="http://schemas.openxmlformats.org/markup-compatibility/2006" xmlns:o="urn:schemas-microsoft-com:office:office" xmlns:r="http://schemas.openxmlformats.org/officeDocument/2006/relationships" xmlns:m="http://schemas.openxmlformats.org/officeDocument/2006/math" xmlns:v="urn:schemas-microsoft-com:vml" xmlns:wp14="http://schemas.microsoft.com/office/word/2010/wordprocessingDrawing" xmlns:wp="http://schemas.openxmlformats.org/drawingml/2006/wordprocessingDrawing" xmlns:w10="urn:schemas-microsoft-com:office:word" xmlns:w="http://schemas.openxmlformats.org/wordprocessingml/2006/main" xmlns:w14="http://schemas.microsoft.com/office/word/2010/wordml" xmlns:wpg="http://schemas.microsoft.com/office/word/2010/wordprocessingGroup" xmlns:wpi="http://schemas.microsoft.com/office/word/2010/wordprocessingInk" xmlns:wne="http://schemas.microsoft.com/office/word/2006/wordml" xmlns:wps="http://schemas.microsoft.com/office/word/2010/wordprocessingShape" mc:Ignorable="w14 wp14">
+<w:endnotes xmlns:wpc="http://schemas.microsoft.com/office/word/2010/wordprocessingCanvas" xmlns:cx="http://schemas.microsoft.com/office/drawing/2014/chartex" xmlns:cx1="http://schemas.microsoft.com/office/drawing/2015/9/8/chartex" xmlns:cx2="http://schemas.microsoft.com/office/drawing/2015/10/21/chartex" xmlns:cx3="http://schemas.microsoft.com/office/drawing/2016/5/9/chartex" xmlns:cx4="http://schemas.microsoft.com/office/drawing/2016/5/10/chartex" xmlns:cx5="http://schemas.microsoft.com/office/drawing/2016/5/11/chartex" xmlns:mc="http://schemas.openxmlformats.org/markup-compatibility/2006" xmlns:o="urn:schemas-microsoft-com:office:office" xmlns:r="http://schemas.openxmlformats.org/officeDocument/2006/relationships" xmlns:m="http://schemas.openxmlformats.org/officeDocument/2006/math" xmlns:v="urn:schemas-microsoft-com:vml" xmlns:wp14="http://schemas.microsoft.com/office/word/2010/wordprocessingDrawing" xmlns:wp="http://schemas.openxmlformats.org/drawingml/2006/wordprocessingDrawing" xmlns:w10="urn:schemas-microsoft-com:office:word" xmlns:w="http://schemas.openxmlformats.org/wordprocessingml/2006/main" xmlns:w14="http://schemas.microsoft.com/office/word/2010/wordml" xmlns:w15="http://schemas.microsoft.com/office/word/2012/wordml" xmlns:w16se="http://schemas.microsoft.com/office/word/2015/wordml/symex" xmlns:wpg="http://schemas.microsoft.com/office/word/2010/wordprocessingGroup" xmlns:wpi="http://schemas.microsoft.com/office/word/2010/wordprocessingInk" xmlns:wne="http://schemas.microsoft.com/office/word/2006/wordml" xmlns:wps="http://schemas.microsoft.com/office/word/2010/wordprocessingShape" mc:Ignorable="w14 w15 w16se wp14">
   <w:endnote w:type="separator" w:id="-1">
     <w:p>
       <w:pPr>
@@ -3395,7 +3170,7 @@
 </file>
 
 <file path=word/footnotes.xml><?xml version="1.0" encoding="utf-8"?>
-<w:footnotes xmlns:wpc="http://schemas.microsoft.com/office/word/2010/wordprocessingCanvas" xmlns:mc="http://schemas.openxmlformats.org/markup-compatibility/2006" xmlns:o="urn:schemas-microsoft-com:office:office" xmlns:r="http://schemas.openxmlformats.org/officeDocument/2006/relationships" xmlns:m="http://schemas.openxmlformats.org/officeDocument/2006/math" xmlns:v="urn:schemas-microsoft-com:vml" xmlns:wp14="http://schemas.microsoft.com/office/word/2010/wordprocessingDrawing" xmlns:wp="http://schemas.openxmlformats.org/drawingml/2006/wordprocessingDrawing" xmlns:w10="urn:schemas-microsoft-com:office:word" xmlns:w="http://schemas.openxmlformats.org/wordprocessingml/2006/main" xmlns:w14="http://schemas.microsoft.com/office/word/2010/wordml" xmlns:wpg="http://schemas.microsoft.com/office/word/2010/wordprocessingGroup" xmlns:wpi="http://schemas.microsoft.com/office/word/2010/wordprocessingInk" xmlns:wne="http://schemas.microsoft.com/office/word/2006/wordml" xmlns:wps="http://schemas.microsoft.com/office/word/2010/wordprocessingShape" mc:Ignorable="w14 wp14">
+<w:footnotes xmlns:wpc="http://schemas.microsoft.com/office/word/2010/wordprocessingCanvas" xmlns:cx="http://schemas.microsoft.com/office/drawing/2014/chartex" xmlns:cx1="http://schemas.microsoft.com/office/drawing/2015/9/8/chartex" xmlns:cx2="http://schemas.microsoft.com/office/drawing/2015/10/21/chartex" xmlns:cx3="http://schemas.microsoft.com/office/drawing/2016/5/9/chartex" xmlns:cx4="http://schemas.microsoft.com/office/drawing/2016/5/10/chartex" xmlns:cx5="http://schemas.microsoft.com/office/drawing/2016/5/11/chartex" xmlns:mc="http://schemas.openxmlformats.org/markup-compatibility/2006" xmlns:o="urn:schemas-microsoft-com:office:office" xmlns:r="http://schemas.openxmlformats.org/officeDocument/2006/relationships" xmlns:m="http://schemas.openxmlformats.org/officeDocument/2006/math" xmlns:v="urn:schemas-microsoft-com:vml" xmlns:wp14="http://schemas.microsoft.com/office/word/2010/wordprocessingDrawing" xmlns:wp="http://schemas.openxmlformats.org/drawingml/2006/wordprocessingDrawing" xmlns:w10="urn:schemas-microsoft-com:office:word" xmlns:w="http://schemas.openxmlformats.org/wordprocessingml/2006/main" xmlns:w14="http://schemas.microsoft.com/office/word/2010/wordml" xmlns:w15="http://schemas.microsoft.com/office/word/2012/wordml" xmlns:w16se="http://schemas.microsoft.com/office/word/2015/wordml/symex" xmlns:wpg="http://schemas.microsoft.com/office/word/2010/wordprocessingGroup" xmlns:wpi="http://schemas.microsoft.com/office/word/2010/wordprocessingInk" xmlns:wne="http://schemas.microsoft.com/office/word/2006/wordml" xmlns:wps="http://schemas.microsoft.com/office/word/2010/wordprocessingShape" mc:Ignorable="w14 w15 w16se wp14">
   <w:footnote w:type="separator" w:id="-1">
     <w:p>
       <w:pPr>
@@ -3420,10 +3195,10 @@
 </file>
 
 <file path=word/header1.xml><?xml version="1.0" encoding="utf-8"?>
-<w:hdr xmlns:wpc="http://schemas.microsoft.com/office/word/2010/wordprocessingCanvas" xmlns:mc="http://schemas.openxmlformats.org/markup-compatibility/2006" xmlns:o="urn:schemas-microsoft-com:office:office" xmlns:r="http://schemas.openxmlformats.org/officeDocument/2006/relationships" xmlns:m="http://schemas.openxmlformats.org/officeDocument/2006/math" xmlns:v="urn:schemas-microsoft-com:vml" xmlns:wp14="http://schemas.microsoft.com/office/word/2010/wordprocessingDrawing" xmlns:wp="http://schemas.openxmlformats.org/drawingml/2006/wordprocessingDrawing" xmlns:w10="urn:schemas-microsoft-com:office:word" xmlns:w="http://schemas.openxmlformats.org/wordprocessingml/2006/main" xmlns:w14="http://schemas.microsoft.com/office/word/2010/wordml" xmlns:wpg="http://schemas.microsoft.com/office/word/2010/wordprocessingGroup" xmlns:wpi="http://schemas.microsoft.com/office/word/2010/wordprocessingInk" xmlns:wne="http://schemas.microsoft.com/office/word/2006/wordml" xmlns:wps="http://schemas.microsoft.com/office/word/2010/wordprocessingShape" mc:Ignorable="w14 wp14">
+<w:hdr xmlns:wpc="http://schemas.microsoft.com/office/word/2010/wordprocessingCanvas" xmlns:cx="http://schemas.microsoft.com/office/drawing/2014/chartex" xmlns:cx1="http://schemas.microsoft.com/office/drawing/2015/9/8/chartex" xmlns:cx2="http://schemas.microsoft.com/office/drawing/2015/10/21/chartex" xmlns:cx3="http://schemas.microsoft.com/office/drawing/2016/5/9/chartex" xmlns:cx4="http://schemas.microsoft.com/office/drawing/2016/5/10/chartex" xmlns:cx5="http://schemas.microsoft.com/office/drawing/2016/5/11/chartex" xmlns:mc="http://schemas.openxmlformats.org/markup-compatibility/2006" xmlns:o="urn:schemas-microsoft-com:office:office" xmlns:r="http://schemas.openxmlformats.org/officeDocument/2006/relationships" xmlns:m="http://schemas.openxmlformats.org/officeDocument/2006/math" xmlns:v="urn:schemas-microsoft-com:vml" xmlns:wp14="http://schemas.microsoft.com/office/word/2010/wordprocessingDrawing" xmlns:wp="http://schemas.openxmlformats.org/drawingml/2006/wordprocessingDrawing" xmlns:w10="urn:schemas-microsoft-com:office:word" xmlns:w="http://schemas.openxmlformats.org/wordprocessingml/2006/main" xmlns:w14="http://schemas.microsoft.com/office/word/2010/wordml" xmlns:w15="http://schemas.microsoft.com/office/word/2012/wordml" xmlns:w16se="http://schemas.microsoft.com/office/word/2015/wordml/symex" xmlns:wpg="http://schemas.microsoft.com/office/word/2010/wordprocessingGroup" xmlns:wpi="http://schemas.microsoft.com/office/word/2010/wordprocessingInk" xmlns:wne="http://schemas.microsoft.com/office/word/2006/wordml" xmlns:wps="http://schemas.microsoft.com/office/word/2010/wordprocessingShape" mc:Ignorable="w14 w15 w16se wp14">
   <w:p>
     <w:pPr>
-      <w:pStyle w:val="Header"/>
+      <w:pStyle w:val="Topptekst"/>
       <w:rPr>
         <w:b/>
         <w:bCs/>
@@ -3465,17 +3240,7 @@
         <w:sz w:val="24"/>
         <w:szCs w:val="24"/>
       </w:rPr>
-      <w:t xml:space="preserve"> for Norsk hjerneslagregister </w:t>
-    </w:r>
-    <w:proofErr w:type="gramStart"/>
-    <w:r>
-      <w:rPr>
-        <w:b/>
-        <w:bCs/>
-        <w:sz w:val="24"/>
-        <w:szCs w:val="24"/>
-      </w:rPr>
-      <w:t>17</w:t>
+      <w:t xml:space="preserve"> for Norsk hjerneslagregister 17</w:t>
     </w:r>
     <w:r>
       <w:rPr>
@@ -3486,18 +3251,17 @@
       </w:rPr>
       <w:t>.02.2017</w:t>
     </w:r>
-    <w:proofErr w:type="gramEnd"/>
   </w:p>
   <w:p>
     <w:pPr>
-      <w:pStyle w:val="Header"/>
+      <w:pStyle w:val="Topptekst"/>
     </w:pPr>
   </w:p>
 </w:hdr>
 </file>
 
 <file path=word/styles.xml><?xml version="1.0" encoding="utf-8"?>
-<w:styles xmlns:mc="http://schemas.openxmlformats.org/markup-compatibility/2006" xmlns:r="http://schemas.openxmlformats.org/officeDocument/2006/relationships" xmlns:w="http://schemas.openxmlformats.org/wordprocessingml/2006/main" xmlns:w14="http://schemas.microsoft.com/office/word/2010/wordml" mc:Ignorable="w14">
+<w:styles xmlns:mc="http://schemas.openxmlformats.org/markup-compatibility/2006" xmlns:r="http://schemas.openxmlformats.org/officeDocument/2006/relationships" xmlns:w="http://schemas.openxmlformats.org/wordprocessingml/2006/main" xmlns:w14="http://schemas.microsoft.com/office/word/2010/wordml" xmlns:w15="http://schemas.microsoft.com/office/word/2012/wordml" xmlns:w16se="http://schemas.microsoft.com/office/word/2015/wordml/symex" mc:Ignorable="w14 w15 w16se">
   <w:docDefaults>
     <w:rPrDefault>
       <w:rPr>
@@ -3513,156 +3277,393 @@
       </w:pPr>
     </w:pPrDefault>
   </w:docDefaults>
-  <w:latentStyles w:defLockedState="0" w:defUIPriority="99" w:defSemiHidden="1" w:defUnhideWhenUsed="1" w:defQFormat="0" w:count="267">
-    <w:lsdException w:name="Normal" w:semiHidden="0" w:uiPriority="0" w:unhideWhenUsed="0" w:qFormat="1"/>
-    <w:lsdException w:name="heading 1" w:semiHidden="0" w:uiPriority="9" w:unhideWhenUsed="0" w:qFormat="1"/>
-    <w:lsdException w:name="heading 2" w:uiPriority="9" w:qFormat="1"/>
-    <w:lsdException w:name="heading 3" w:uiPriority="9" w:qFormat="1"/>
-    <w:lsdException w:name="heading 4" w:uiPriority="9" w:qFormat="1"/>
-    <w:lsdException w:name="heading 5" w:uiPriority="9" w:qFormat="1"/>
-    <w:lsdException w:name="heading 6" w:uiPriority="9" w:qFormat="1"/>
-    <w:lsdException w:name="heading 7" w:uiPriority="9" w:qFormat="1"/>
-    <w:lsdException w:name="heading 8" w:uiPriority="9" w:qFormat="1"/>
-    <w:lsdException w:name="heading 9" w:uiPriority="9" w:qFormat="1"/>
-    <w:lsdException w:name="toc 1" w:uiPriority="39"/>
-    <w:lsdException w:name="toc 2" w:uiPriority="39"/>
-    <w:lsdException w:name="toc 3" w:uiPriority="39"/>
-    <w:lsdException w:name="toc 4" w:uiPriority="39"/>
-    <w:lsdException w:name="toc 5" w:uiPriority="39"/>
-    <w:lsdException w:name="toc 6" w:uiPriority="39"/>
-    <w:lsdException w:name="toc 7" w:uiPriority="39"/>
-    <w:lsdException w:name="toc 8" w:uiPriority="39"/>
-    <w:lsdException w:name="toc 9" w:uiPriority="39"/>
-    <w:lsdException w:name="caption" w:uiPriority="35" w:qFormat="1"/>
-    <w:lsdException w:name="Title" w:semiHidden="0" w:uiPriority="10" w:unhideWhenUsed="0" w:qFormat="1"/>
-    <w:lsdException w:name="Default Paragraph Font" w:uiPriority="1"/>
-    <w:lsdException w:name="Subtitle" w:semiHidden="0" w:uiPriority="11" w:unhideWhenUsed="0" w:qFormat="1"/>
-    <w:lsdException w:name="Strong" w:semiHidden="0" w:uiPriority="22" w:unhideWhenUsed="0" w:qFormat="1"/>
-    <w:lsdException w:name="Emphasis" w:semiHidden="0" w:uiPriority="20" w:unhideWhenUsed="0" w:qFormat="1"/>
-    <w:lsdException w:name="Table Grid" w:semiHidden="0" w:uiPriority="59" w:unhideWhenUsed="0"/>
-    <w:lsdException w:name="Placeholder Text" w:unhideWhenUsed="0"/>
-    <w:lsdException w:name="No Spacing" w:semiHidden="0" w:uiPriority="1" w:unhideWhenUsed="0" w:qFormat="1"/>
-    <w:lsdException w:name="Light Shading" w:semiHidden="0" w:uiPriority="60" w:unhideWhenUsed="0"/>
-    <w:lsdException w:name="Light List" w:semiHidden="0" w:uiPriority="61" w:unhideWhenUsed="0"/>
-    <w:lsdException w:name="Light Grid" w:semiHidden="0" w:uiPriority="62" w:unhideWhenUsed="0"/>
-    <w:lsdException w:name="Medium Shading 1" w:semiHidden="0" w:uiPriority="63" w:unhideWhenUsed="0"/>
-    <w:lsdException w:name="Medium Shading 2" w:semiHidden="0" w:uiPriority="64" w:unhideWhenUsed="0"/>
-    <w:lsdException w:name="Medium List 1" w:semiHidden="0" w:uiPriority="65" w:unhideWhenUsed="0"/>
-    <w:lsdException w:name="Medium List 2" w:semiHidden="0" w:uiPriority="66" w:unhideWhenUsed="0"/>
-    <w:lsdException w:name="Medium Grid 1" w:semiHidden="0" w:uiPriority="67" w:unhideWhenUsed="0"/>
-    <w:lsdException w:name="Medium Grid 2" w:semiHidden="0" w:uiPriority="68" w:unhideWhenUsed="0"/>
-    <w:lsdException w:name="Medium Grid 3" w:semiHidden="0" w:uiPriority="69" w:unhideWhenUsed="0"/>
-    <w:lsdException w:name="Dark List" w:semiHidden="0" w:uiPriority="70" w:unhideWhenUsed="0"/>
-    <w:lsdException w:name="Colorful Shading" w:semiHidden="0" w:uiPriority="71" w:unhideWhenUsed="0"/>
-    <w:lsdException w:name="Colorful List" w:semiHidden="0" w:uiPriority="72" w:unhideWhenUsed="0"/>
-    <w:lsdException w:name="Colorful Grid" w:semiHidden="0" w:uiPriority="73" w:unhideWhenUsed="0"/>
-    <w:lsdException w:name="Light Shading Accent 1" w:semiHidden="0" w:uiPriority="60" w:unhideWhenUsed="0"/>
-    <w:lsdException w:name="Light List Accent 1" w:semiHidden="0" w:uiPriority="61" w:unhideWhenUsed="0"/>
-    <w:lsdException w:name="Light Grid Accent 1" w:semiHidden="0" w:uiPriority="62" w:unhideWhenUsed="0"/>
-    <w:lsdException w:name="Medium Shading 1 Accent 1" w:semiHidden="0" w:uiPriority="63" w:unhideWhenUsed="0"/>
-    <w:lsdException w:name="Medium Shading 2 Accent 1" w:semiHidden="0" w:uiPriority="64" w:unhideWhenUsed="0"/>
-    <w:lsdException w:name="Medium List 1 Accent 1" w:semiHidden="0" w:uiPriority="65" w:unhideWhenUsed="0"/>
-    <w:lsdException w:name="Revision" w:unhideWhenUsed="0"/>
-    <w:lsdException w:name="List Paragraph" w:semiHidden="0" w:uiPriority="34" w:unhideWhenUsed="0" w:qFormat="1"/>
-    <w:lsdException w:name="Quote" w:semiHidden="0" w:uiPriority="29" w:unhideWhenUsed="0" w:qFormat="1"/>
-    <w:lsdException w:name="Intense Quote" w:semiHidden="0" w:uiPriority="30" w:unhideWhenUsed="0" w:qFormat="1"/>
-    <w:lsdException w:name="Medium List 2 Accent 1" w:semiHidden="0" w:uiPriority="66" w:unhideWhenUsed="0"/>
-    <w:lsdException w:name="Medium Grid 1 Accent 1" w:semiHidden="0" w:uiPriority="67" w:unhideWhenUsed="0"/>
-    <w:lsdException w:name="Medium Grid 2 Accent 1" w:semiHidden="0" w:uiPriority="68" w:unhideWhenUsed="0"/>
-    <w:lsdException w:name="Medium Grid 3 Accent 1" w:semiHidden="0" w:uiPriority="69" w:unhideWhenUsed="0"/>
-    <w:lsdException w:name="Dark List Accent 1" w:semiHidden="0" w:uiPriority="70" w:unhideWhenUsed="0"/>
-    <w:lsdException w:name="Colorful Shading Accent 1" w:semiHidden="0" w:uiPriority="71" w:unhideWhenUsed="0"/>
-    <w:lsdException w:name="Colorful List Accent 1" w:semiHidden="0" w:uiPriority="72" w:unhideWhenUsed="0"/>
-    <w:lsdException w:name="Colorful Grid Accent 1" w:semiHidden="0" w:uiPriority="73" w:unhideWhenUsed="0"/>
-    <w:lsdException w:name="Light Shading Accent 2" w:semiHidden="0" w:uiPriority="60" w:unhideWhenUsed="0"/>
-    <w:lsdException w:name="Light List Accent 2" w:semiHidden="0" w:uiPriority="61" w:unhideWhenUsed="0"/>
-    <w:lsdException w:name="Light Grid Accent 2" w:semiHidden="0" w:uiPriority="62" w:unhideWhenUsed="0"/>
-    <w:lsdException w:name="Medium Shading 1 Accent 2" w:semiHidden="0" w:uiPriority="63" w:unhideWhenUsed="0"/>
-    <w:lsdException w:name="Medium Shading 2 Accent 2" w:semiHidden="0" w:uiPriority="64" w:unhideWhenUsed="0"/>
-    <w:lsdException w:name="Medium List 1 Accent 2" w:semiHidden="0" w:uiPriority="65" w:unhideWhenUsed="0"/>
-    <w:lsdException w:name="Medium List 2 Accent 2" w:semiHidden="0" w:uiPriority="66" w:unhideWhenUsed="0"/>
-    <w:lsdException w:name="Medium Grid 1 Accent 2" w:semiHidden="0" w:uiPriority="67" w:unhideWhenUsed="0"/>
-    <w:lsdException w:name="Medium Grid 2 Accent 2" w:semiHidden="0" w:uiPriority="68" w:unhideWhenUsed="0"/>
-    <w:lsdException w:name="Medium Grid 3 Accent 2" w:semiHidden="0" w:uiPriority="69" w:unhideWhenUsed="0"/>
-    <w:lsdException w:name="Dark List Accent 2" w:semiHidden="0" w:uiPriority="70" w:unhideWhenUsed="0"/>
-    <w:lsdException w:name="Colorful Shading Accent 2" w:semiHidden="0" w:uiPriority="71" w:unhideWhenUsed="0"/>
-    <w:lsdException w:name="Colorful List Accent 2" w:semiHidden="0" w:uiPriority="72" w:unhideWhenUsed="0"/>
-    <w:lsdException w:name="Colorful Grid Accent 2" w:semiHidden="0" w:uiPriority="73" w:unhideWhenUsed="0"/>
-    <w:lsdException w:name="Light Shading Accent 3" w:semiHidden="0" w:uiPriority="60" w:unhideWhenUsed="0"/>
-    <w:lsdException w:name="Light List Accent 3" w:semiHidden="0" w:uiPriority="61" w:unhideWhenUsed="0"/>
-    <w:lsdException w:name="Light Grid Accent 3" w:semiHidden="0" w:uiPriority="62" w:unhideWhenUsed="0"/>
-    <w:lsdException w:name="Medium Shading 1 Accent 3" w:semiHidden="0" w:uiPriority="63" w:unhideWhenUsed="0"/>
-    <w:lsdException w:name="Medium Shading 2 Accent 3" w:semiHidden="0" w:uiPriority="64" w:unhideWhenUsed="0"/>
-    <w:lsdException w:name="Medium List 1 Accent 3" w:semiHidden="0" w:uiPriority="65" w:unhideWhenUsed="0"/>
-    <w:lsdException w:name="Medium List 2 Accent 3" w:semiHidden="0" w:uiPriority="66" w:unhideWhenUsed="0"/>
-    <w:lsdException w:name="Medium Grid 1 Accent 3" w:semiHidden="0" w:uiPriority="67" w:unhideWhenUsed="0"/>
-    <w:lsdException w:name="Medium Grid 2 Accent 3" w:semiHidden="0" w:uiPriority="68" w:unhideWhenUsed="0"/>
-    <w:lsdException w:name="Medium Grid 3 Accent 3" w:semiHidden="0" w:uiPriority="69" w:unhideWhenUsed="0"/>
-    <w:lsdException w:name="Dark List Accent 3" w:semiHidden="0" w:uiPriority="70" w:unhideWhenUsed="0"/>
-    <w:lsdException w:name="Colorful Shading Accent 3" w:semiHidden="0" w:uiPriority="71" w:unhideWhenUsed="0"/>
-    <w:lsdException w:name="Colorful List Accent 3" w:semiHidden="0" w:uiPriority="72" w:unhideWhenUsed="0"/>
-    <w:lsdException w:name="Colorful Grid Accent 3" w:semiHidden="0" w:uiPriority="73" w:unhideWhenUsed="0"/>
-    <w:lsdException w:name="Light Shading Accent 4" w:semiHidden="0" w:uiPriority="60" w:unhideWhenUsed="0"/>
-    <w:lsdException w:name="Light List Accent 4" w:semiHidden="0" w:uiPriority="61" w:unhideWhenUsed="0"/>
-    <w:lsdException w:name="Light Grid Accent 4" w:semiHidden="0" w:uiPriority="62" w:unhideWhenUsed="0"/>
-    <w:lsdException w:name="Medium Shading 1 Accent 4" w:semiHidden="0" w:uiPriority="63" w:unhideWhenUsed="0"/>
-    <w:lsdException w:name="Medium Shading 2 Accent 4" w:semiHidden="0" w:uiPriority="64" w:unhideWhenUsed="0"/>
-    <w:lsdException w:name="Medium List 1 Accent 4" w:semiHidden="0" w:uiPriority="65" w:unhideWhenUsed="0"/>
-    <w:lsdException w:name="Medium List 2 Accent 4" w:semiHidden="0" w:uiPriority="66" w:unhideWhenUsed="0"/>
-    <w:lsdException w:name="Medium Grid 1 Accent 4" w:semiHidden="0" w:uiPriority="67" w:unhideWhenUsed="0"/>
-    <w:lsdException w:name="Medium Grid 2 Accent 4" w:semiHidden="0" w:uiPriority="68" w:unhideWhenUsed="0"/>
-    <w:lsdException w:name="Medium Grid 3 Accent 4" w:semiHidden="0" w:uiPriority="69" w:unhideWhenUsed="0"/>
-    <w:lsdException w:name="Dark List Accent 4" w:semiHidden="0" w:uiPriority="70" w:unhideWhenUsed="0"/>
-    <w:lsdException w:name="Colorful Shading Accent 4" w:semiHidden="0" w:uiPriority="71" w:unhideWhenUsed="0"/>
-    <w:lsdException w:name="Colorful List Accent 4" w:semiHidden="0" w:uiPriority="72" w:unhideWhenUsed="0"/>
-    <w:lsdException w:name="Colorful Grid Accent 4" w:semiHidden="0" w:uiPriority="73" w:unhideWhenUsed="0"/>
-    <w:lsdException w:name="Light Shading Accent 5" w:semiHidden="0" w:uiPriority="60" w:unhideWhenUsed="0"/>
-    <w:lsdException w:name="Light List Accent 5" w:semiHidden="0" w:uiPriority="61" w:unhideWhenUsed="0"/>
-    <w:lsdException w:name="Light Grid Accent 5" w:semiHidden="0" w:uiPriority="62" w:unhideWhenUsed="0"/>
-    <w:lsdException w:name="Medium Shading 1 Accent 5" w:semiHidden="0" w:uiPriority="63" w:unhideWhenUsed="0"/>
-    <w:lsdException w:name="Medium Shading 2 Accent 5" w:semiHidden="0" w:uiPriority="64" w:unhideWhenUsed="0"/>
-    <w:lsdException w:name="Medium List 1 Accent 5" w:semiHidden="0" w:uiPriority="65" w:unhideWhenUsed="0"/>
-    <w:lsdException w:name="Medium List 2 Accent 5" w:semiHidden="0" w:uiPriority="66" w:unhideWhenUsed="0"/>
-    <w:lsdException w:name="Medium Grid 1 Accent 5" w:semiHidden="0" w:uiPriority="67" w:unhideWhenUsed="0"/>
-    <w:lsdException w:name="Medium Grid 2 Accent 5" w:semiHidden="0" w:uiPriority="68" w:unhideWhenUsed="0"/>
-    <w:lsdException w:name="Medium Grid 3 Accent 5" w:semiHidden="0" w:uiPriority="69" w:unhideWhenUsed="0"/>
-    <w:lsdException w:name="Dark List Accent 5" w:semiHidden="0" w:uiPriority="70" w:unhideWhenUsed="0"/>
-    <w:lsdException w:name="Colorful Shading Accent 5" w:semiHidden="0" w:uiPriority="71" w:unhideWhenUsed="0"/>
-    <w:lsdException w:name="Colorful List Accent 5" w:semiHidden="0" w:uiPriority="72" w:unhideWhenUsed="0"/>
-    <w:lsdException w:name="Colorful Grid Accent 5" w:semiHidden="0" w:uiPriority="73" w:unhideWhenUsed="0"/>
-    <w:lsdException w:name="Light Shading Accent 6" w:semiHidden="0" w:uiPriority="60" w:unhideWhenUsed="0"/>
-    <w:lsdException w:name="Light List Accent 6" w:semiHidden="0" w:uiPriority="61" w:unhideWhenUsed="0"/>
-    <w:lsdException w:name="Light Grid Accent 6" w:semiHidden="0" w:uiPriority="62" w:unhideWhenUsed="0"/>
-    <w:lsdException w:name="Medium Shading 1 Accent 6" w:semiHidden="0" w:uiPriority="63" w:unhideWhenUsed="0"/>
-    <w:lsdException w:name="Medium Shading 2 Accent 6" w:semiHidden="0" w:uiPriority="64" w:unhideWhenUsed="0"/>
-    <w:lsdException w:name="Medium List 1 Accent 6" w:semiHidden="0" w:uiPriority="65" w:unhideWhenUsed="0"/>
-    <w:lsdException w:name="Medium List 2 Accent 6" w:semiHidden="0" w:uiPriority="66" w:unhideWhenUsed="0"/>
-    <w:lsdException w:name="Medium Grid 1 Accent 6" w:semiHidden="0" w:uiPriority="67" w:unhideWhenUsed="0"/>
-    <w:lsdException w:name="Medium Grid 2 Accent 6" w:semiHidden="0" w:uiPriority="68" w:unhideWhenUsed="0"/>
-    <w:lsdException w:name="Medium Grid 3 Accent 6" w:semiHidden="0" w:uiPriority="69" w:unhideWhenUsed="0"/>
-    <w:lsdException w:name="Dark List Accent 6" w:semiHidden="0" w:uiPriority="70" w:unhideWhenUsed="0"/>
-    <w:lsdException w:name="Colorful Shading Accent 6" w:semiHidden="0" w:uiPriority="71" w:unhideWhenUsed="0"/>
-    <w:lsdException w:name="Colorful List Accent 6" w:semiHidden="0" w:uiPriority="72" w:unhideWhenUsed="0"/>
-    <w:lsdException w:name="Colorful Grid Accent 6" w:semiHidden="0" w:uiPriority="73" w:unhideWhenUsed="0"/>
-    <w:lsdException w:name="Subtle Emphasis" w:semiHidden="0" w:uiPriority="19" w:unhideWhenUsed="0" w:qFormat="1"/>
-    <w:lsdException w:name="Intense Emphasis" w:semiHidden="0" w:uiPriority="21" w:unhideWhenUsed="0" w:qFormat="1"/>
-    <w:lsdException w:name="Subtle Reference" w:semiHidden="0" w:uiPriority="31" w:unhideWhenUsed="0" w:qFormat="1"/>
-    <w:lsdException w:name="Intense Reference" w:semiHidden="0" w:uiPriority="32" w:unhideWhenUsed="0" w:qFormat="1"/>
-    <w:lsdException w:name="Book Title" w:semiHidden="0" w:uiPriority="33" w:unhideWhenUsed="0" w:qFormat="1"/>
-    <w:lsdException w:name="Bibliography" w:uiPriority="37"/>
-    <w:lsdException w:name="TOC Heading" w:uiPriority="39" w:qFormat="1"/>
+  <w:latentStyles w:defLockedState="0" w:defUIPriority="99" w:defSemiHidden="0" w:defUnhideWhenUsed="0" w:defQFormat="0" w:count="374">
+    <w:lsdException w:name="Normal" w:uiPriority="0" w:qFormat="1"/>
+    <w:lsdException w:name="heading 1" w:uiPriority="9" w:qFormat="1"/>
+    <w:lsdException w:name="heading 2" w:semiHidden="1" w:uiPriority="9" w:unhideWhenUsed="1" w:qFormat="1"/>
+    <w:lsdException w:name="heading 3" w:semiHidden="1" w:uiPriority="9" w:unhideWhenUsed="1" w:qFormat="1"/>
+    <w:lsdException w:name="heading 4" w:semiHidden="1" w:uiPriority="9" w:unhideWhenUsed="1" w:qFormat="1"/>
+    <w:lsdException w:name="heading 5" w:semiHidden="1" w:uiPriority="9" w:unhideWhenUsed="1" w:qFormat="1"/>
+    <w:lsdException w:name="heading 6" w:semiHidden="1" w:uiPriority="9" w:unhideWhenUsed="1" w:qFormat="1"/>
+    <w:lsdException w:name="heading 7" w:semiHidden="1" w:uiPriority="9" w:unhideWhenUsed="1" w:qFormat="1"/>
+    <w:lsdException w:name="heading 8" w:semiHidden="1" w:uiPriority="9" w:unhideWhenUsed="1" w:qFormat="1"/>
+    <w:lsdException w:name="heading 9" w:semiHidden="1" w:uiPriority="9" w:unhideWhenUsed="1" w:qFormat="1"/>
+    <w:lsdException w:name="index 1" w:semiHidden="1" w:unhideWhenUsed="1"/>
+    <w:lsdException w:name="index 2" w:semiHidden="1" w:unhideWhenUsed="1"/>
+    <w:lsdException w:name="index 3" w:semiHidden="1" w:unhideWhenUsed="1"/>
+    <w:lsdException w:name="index 4" w:semiHidden="1" w:unhideWhenUsed="1"/>
+    <w:lsdException w:name="index 5" w:semiHidden="1" w:unhideWhenUsed="1"/>
+    <w:lsdException w:name="index 6" w:semiHidden="1" w:unhideWhenUsed="1"/>
+    <w:lsdException w:name="index 7" w:semiHidden="1" w:unhideWhenUsed="1"/>
+    <w:lsdException w:name="index 8" w:semiHidden="1" w:unhideWhenUsed="1"/>
+    <w:lsdException w:name="index 9" w:semiHidden="1" w:unhideWhenUsed="1"/>
+    <w:lsdException w:name="toc 1" w:semiHidden="1" w:uiPriority="39" w:unhideWhenUsed="1"/>
+    <w:lsdException w:name="toc 2" w:semiHidden="1" w:uiPriority="39" w:unhideWhenUsed="1"/>
+    <w:lsdException w:name="toc 3" w:semiHidden="1" w:uiPriority="39" w:unhideWhenUsed="1"/>
+    <w:lsdException w:name="toc 4" w:semiHidden="1" w:uiPriority="39" w:unhideWhenUsed="1"/>
+    <w:lsdException w:name="toc 5" w:semiHidden="1" w:uiPriority="39" w:unhideWhenUsed="1"/>
+    <w:lsdException w:name="toc 6" w:semiHidden="1" w:uiPriority="39" w:unhideWhenUsed="1"/>
+    <w:lsdException w:name="toc 7" w:semiHidden="1" w:uiPriority="39" w:unhideWhenUsed="1"/>
+    <w:lsdException w:name="toc 8" w:semiHidden="1" w:uiPriority="39" w:unhideWhenUsed="1"/>
+    <w:lsdException w:name="toc 9" w:semiHidden="1" w:uiPriority="39" w:unhideWhenUsed="1"/>
+    <w:lsdException w:name="Normal Indent" w:semiHidden="1" w:unhideWhenUsed="1"/>
+    <w:lsdException w:name="footnote text" w:semiHidden="1" w:unhideWhenUsed="1"/>
+    <w:lsdException w:name="annotation text" w:semiHidden="1" w:unhideWhenUsed="1"/>
+    <w:lsdException w:name="header" w:semiHidden="1" w:unhideWhenUsed="1"/>
+    <w:lsdException w:name="footer" w:semiHidden="1" w:unhideWhenUsed="1"/>
+    <w:lsdException w:name="index heading" w:semiHidden="1" w:unhideWhenUsed="1"/>
+    <w:lsdException w:name="caption" w:semiHidden="1" w:uiPriority="35" w:unhideWhenUsed="1" w:qFormat="1"/>
+    <w:lsdException w:name="table of figures" w:semiHidden="1" w:unhideWhenUsed="1"/>
+    <w:lsdException w:name="envelope address" w:semiHidden="1" w:unhideWhenUsed="1"/>
+    <w:lsdException w:name="envelope return" w:semiHidden="1" w:unhideWhenUsed="1"/>
+    <w:lsdException w:name="footnote reference" w:semiHidden="1" w:unhideWhenUsed="1"/>
+    <w:lsdException w:name="annotation reference" w:semiHidden="1" w:unhideWhenUsed="1"/>
+    <w:lsdException w:name="line number" w:semiHidden="1" w:unhideWhenUsed="1"/>
+    <w:lsdException w:name="page number" w:semiHidden="1" w:unhideWhenUsed="1"/>
+    <w:lsdException w:name="endnote reference" w:semiHidden="1" w:unhideWhenUsed="1"/>
+    <w:lsdException w:name="endnote text" w:semiHidden="1" w:unhideWhenUsed="1"/>
+    <w:lsdException w:name="table of authorities" w:semiHidden="1" w:unhideWhenUsed="1"/>
+    <w:lsdException w:name="macro" w:semiHidden="1" w:unhideWhenUsed="1"/>
+    <w:lsdException w:name="toa heading" w:semiHidden="1" w:unhideWhenUsed="1"/>
+    <w:lsdException w:name="List" w:semiHidden="1" w:unhideWhenUsed="1"/>
+    <w:lsdException w:name="List Bullet" w:semiHidden="1" w:unhideWhenUsed="1"/>
+    <w:lsdException w:name="List Number" w:semiHidden="1" w:unhideWhenUsed="1"/>
+    <w:lsdException w:name="List 2" w:semiHidden="1" w:unhideWhenUsed="1"/>
+    <w:lsdException w:name="List 3" w:semiHidden="1" w:unhideWhenUsed="1"/>
+    <w:lsdException w:name="List 4" w:semiHidden="1" w:unhideWhenUsed="1"/>
+    <w:lsdException w:name="List 5" w:semiHidden="1" w:unhideWhenUsed="1"/>
+    <w:lsdException w:name="List Bullet 2" w:semiHidden="1" w:unhideWhenUsed="1"/>
+    <w:lsdException w:name="List Bullet 3" w:semiHidden="1" w:unhideWhenUsed="1"/>
+    <w:lsdException w:name="List Bullet 4" w:semiHidden="1" w:unhideWhenUsed="1"/>
+    <w:lsdException w:name="List Bullet 5" w:semiHidden="1" w:unhideWhenUsed="1"/>
+    <w:lsdException w:name="List Number 2" w:semiHidden="1" w:unhideWhenUsed="1"/>
+    <w:lsdException w:name="List Number 3" w:semiHidden="1" w:unhideWhenUsed="1"/>
+    <w:lsdException w:name="List Number 4" w:semiHidden="1" w:unhideWhenUsed="1"/>
+    <w:lsdException w:name="List Number 5" w:semiHidden="1" w:unhideWhenUsed="1"/>
+    <w:lsdException w:name="Title" w:uiPriority="10" w:qFormat="1"/>
+    <w:lsdException w:name="Closing" w:semiHidden="1" w:unhideWhenUsed="1"/>
+    <w:lsdException w:name="Signature" w:semiHidden="1" w:unhideWhenUsed="1"/>
+    <w:lsdException w:name="Default Paragraph Font" w:semiHidden="1" w:uiPriority="1" w:unhideWhenUsed="1"/>
+    <w:lsdException w:name="Body Text" w:semiHidden="1" w:unhideWhenUsed="1"/>
+    <w:lsdException w:name="Body Text Indent" w:semiHidden="1" w:unhideWhenUsed="1"/>
+    <w:lsdException w:name="List Continue" w:semiHidden="1" w:unhideWhenUsed="1"/>
+    <w:lsdException w:name="List Continue 2" w:semiHidden="1" w:unhideWhenUsed="1"/>
+    <w:lsdException w:name="List Continue 3" w:semiHidden="1" w:unhideWhenUsed="1"/>
+    <w:lsdException w:name="List Continue 4" w:semiHidden="1" w:unhideWhenUsed="1"/>
+    <w:lsdException w:name="List Continue 5" w:semiHidden="1" w:unhideWhenUsed="1"/>
+    <w:lsdException w:name="Message Header" w:semiHidden="1" w:unhideWhenUsed="1"/>
+    <w:lsdException w:name="Subtitle" w:uiPriority="11" w:qFormat="1"/>
+    <w:lsdException w:name="Salutation" w:semiHidden="1" w:unhideWhenUsed="1"/>
+    <w:lsdException w:name="Date" w:semiHidden="1" w:unhideWhenUsed="1"/>
+    <w:lsdException w:name="Body Text First Indent" w:semiHidden="1" w:unhideWhenUsed="1"/>
+    <w:lsdException w:name="Body Text First Indent 2" w:semiHidden="1" w:unhideWhenUsed="1"/>
+    <w:lsdException w:name="Note Heading" w:semiHidden="1" w:unhideWhenUsed="1"/>
+    <w:lsdException w:name="Body Text 2" w:semiHidden="1" w:unhideWhenUsed="1"/>
+    <w:lsdException w:name="Body Text 3" w:semiHidden="1" w:unhideWhenUsed="1"/>
+    <w:lsdException w:name="Body Text Indent 2" w:semiHidden="1" w:unhideWhenUsed="1"/>
+    <w:lsdException w:name="Body Text Indent 3" w:semiHidden="1" w:unhideWhenUsed="1"/>
+    <w:lsdException w:name="Block Text" w:semiHidden="1" w:unhideWhenUsed="1"/>
+    <w:lsdException w:name="Hyperlink" w:semiHidden="1" w:unhideWhenUsed="1"/>
+    <w:lsdException w:name="FollowedHyperlink" w:semiHidden="1" w:unhideWhenUsed="1"/>
+    <w:lsdException w:name="Strong" w:uiPriority="22" w:qFormat="1"/>
+    <w:lsdException w:name="Emphasis" w:uiPriority="20" w:qFormat="1"/>
+    <w:lsdException w:name="Document Map" w:semiHidden="1" w:unhideWhenUsed="1"/>
+    <w:lsdException w:name="Plain Text" w:semiHidden="1" w:unhideWhenUsed="1"/>
+    <w:lsdException w:name="E-mail Signature" w:semiHidden="1" w:unhideWhenUsed="1"/>
+    <w:lsdException w:name="HTML Top of Form" w:semiHidden="1" w:unhideWhenUsed="1"/>
+    <w:lsdException w:name="HTML Bottom of Form" w:semiHidden="1" w:unhideWhenUsed="1"/>
+    <w:lsdException w:name="Normal (Web)" w:semiHidden="1" w:unhideWhenUsed="1"/>
+    <w:lsdException w:name="HTML Acronym" w:semiHidden="1" w:unhideWhenUsed="1"/>
+    <w:lsdException w:name="HTML Address" w:semiHidden="1" w:unhideWhenUsed="1"/>
+    <w:lsdException w:name="HTML Cite" w:semiHidden="1" w:unhideWhenUsed="1"/>
+    <w:lsdException w:name="HTML Code" w:semiHidden="1" w:unhideWhenUsed="1"/>
+    <w:lsdException w:name="HTML Definition" w:semiHidden="1" w:unhideWhenUsed="1"/>
+    <w:lsdException w:name="HTML Keyboard" w:semiHidden="1" w:unhideWhenUsed="1"/>
+    <w:lsdException w:name="HTML Preformatted" w:semiHidden="1" w:unhideWhenUsed="1"/>
+    <w:lsdException w:name="HTML Sample" w:semiHidden="1" w:unhideWhenUsed="1"/>
+    <w:lsdException w:name="HTML Typewriter" w:semiHidden="1" w:unhideWhenUsed="1"/>
+    <w:lsdException w:name="HTML Variable" w:semiHidden="1" w:unhideWhenUsed="1"/>
+    <w:lsdException w:name="Normal Table" w:semiHidden="1" w:unhideWhenUsed="1"/>
+    <w:lsdException w:name="annotation subject" w:semiHidden="1" w:unhideWhenUsed="1"/>
+    <w:lsdException w:name="No List" w:semiHidden="1" w:unhideWhenUsed="1"/>
+    <w:lsdException w:name="Outline List 1" w:semiHidden="1" w:unhideWhenUsed="1"/>
+    <w:lsdException w:name="Outline List 2" w:semiHidden="1" w:unhideWhenUsed="1"/>
+    <w:lsdException w:name="Outline List 3" w:semiHidden="1" w:unhideWhenUsed="1"/>
+    <w:lsdException w:name="Table Simple 1" w:semiHidden="1" w:unhideWhenUsed="1"/>
+    <w:lsdException w:name="Table Simple 2" w:semiHidden="1" w:unhideWhenUsed="1"/>
+    <w:lsdException w:name="Table Simple 3" w:semiHidden="1" w:unhideWhenUsed="1"/>
+    <w:lsdException w:name="Table Classic 1" w:semiHidden="1" w:unhideWhenUsed="1"/>
+    <w:lsdException w:name="Table Classic 2" w:semiHidden="1" w:unhideWhenUsed="1"/>
+    <w:lsdException w:name="Table Classic 3" w:semiHidden="1" w:unhideWhenUsed="1"/>
+    <w:lsdException w:name="Table Classic 4" w:semiHidden="1" w:unhideWhenUsed="1"/>
+    <w:lsdException w:name="Table Colorful 1" w:semiHidden="1" w:unhideWhenUsed="1"/>
+    <w:lsdException w:name="Table Colorful 2" w:semiHidden="1" w:unhideWhenUsed="1"/>
+    <w:lsdException w:name="Table Colorful 3" w:semiHidden="1" w:unhideWhenUsed="1"/>
+    <w:lsdException w:name="Table Columns 1" w:semiHidden="1" w:unhideWhenUsed="1"/>
+    <w:lsdException w:name="Table Columns 2" w:semiHidden="1" w:unhideWhenUsed="1"/>
+    <w:lsdException w:name="Table Columns 3" w:semiHidden="1" w:unhideWhenUsed="1"/>
+    <w:lsdException w:name="Table Columns 4" w:semiHidden="1" w:unhideWhenUsed="1"/>
+    <w:lsdException w:name="Table Columns 5" w:semiHidden="1" w:unhideWhenUsed="1"/>
+    <w:lsdException w:name="Table Grid 1" w:semiHidden="1" w:unhideWhenUsed="1"/>
+    <w:lsdException w:name="Table Grid 2" w:semiHidden="1" w:unhideWhenUsed="1"/>
+    <w:lsdException w:name="Table Grid 3" w:semiHidden="1" w:unhideWhenUsed="1"/>
+    <w:lsdException w:name="Table Grid 4" w:semiHidden="1" w:unhideWhenUsed="1"/>
+    <w:lsdException w:name="Table Grid 5" w:semiHidden="1" w:unhideWhenUsed="1"/>
+    <w:lsdException w:name="Table Grid 6" w:semiHidden="1" w:unhideWhenUsed="1"/>
+    <w:lsdException w:name="Table Grid 7" w:semiHidden="1" w:unhideWhenUsed="1"/>
+    <w:lsdException w:name="Table Grid 8" w:semiHidden="1" w:unhideWhenUsed="1"/>
+    <w:lsdException w:name="Table List 1" w:semiHidden="1" w:unhideWhenUsed="1"/>
+    <w:lsdException w:name="Table List 2" w:semiHidden="1" w:unhideWhenUsed="1"/>
+    <w:lsdException w:name="Table List 3" w:semiHidden="1" w:unhideWhenUsed="1"/>
+    <w:lsdException w:name="Table List 4" w:semiHidden="1" w:unhideWhenUsed="1"/>
+    <w:lsdException w:name="Table List 5" w:semiHidden="1" w:unhideWhenUsed="1"/>
+    <w:lsdException w:name="Table List 6" w:semiHidden="1" w:unhideWhenUsed="1"/>
+    <w:lsdException w:name="Table List 7" w:semiHidden="1" w:unhideWhenUsed="1"/>
+    <w:lsdException w:name="Table List 8" w:semiHidden="1" w:unhideWhenUsed="1"/>
+    <w:lsdException w:name="Table 3D effects 1" w:semiHidden="1" w:unhideWhenUsed="1"/>
+    <w:lsdException w:name="Table 3D effects 2" w:semiHidden="1" w:unhideWhenUsed="1"/>
+    <w:lsdException w:name="Table 3D effects 3" w:semiHidden="1" w:unhideWhenUsed="1"/>
+    <w:lsdException w:name="Table Contemporary" w:semiHidden="1" w:unhideWhenUsed="1"/>
+    <w:lsdException w:name="Table Elegant" w:semiHidden="1" w:unhideWhenUsed="1"/>
+    <w:lsdException w:name="Table Professional" w:semiHidden="1" w:unhideWhenUsed="1"/>
+    <w:lsdException w:name="Table Subtle 1" w:semiHidden="1" w:unhideWhenUsed="1"/>
+    <w:lsdException w:name="Table Subtle 2" w:semiHidden="1" w:unhideWhenUsed="1"/>
+    <w:lsdException w:name="Table Web 1" w:semiHidden="1" w:unhideWhenUsed="1"/>
+    <w:lsdException w:name="Table Web 2" w:semiHidden="1" w:unhideWhenUsed="1"/>
+    <w:lsdException w:name="Table Web 3" w:semiHidden="1" w:unhideWhenUsed="1"/>
+    <w:lsdException w:name="Balloon Text" w:semiHidden="1" w:unhideWhenUsed="1"/>
+    <w:lsdException w:name="Table Grid" w:semiHidden="1" w:uiPriority="59" w:unhideWhenUsed="1"/>
+    <w:lsdException w:name="Table Theme" w:semiHidden="1" w:unhideWhenUsed="1"/>
+    <w:lsdException w:name="Placeholder Text" w:semiHidden="1"/>
+    <w:lsdException w:name="No Spacing" w:uiPriority="1" w:qFormat="1"/>
+    <w:lsdException w:name="Light Shading" w:uiPriority="60"/>
+    <w:lsdException w:name="Light List" w:uiPriority="61"/>
+    <w:lsdException w:name="Light Grid" w:uiPriority="62"/>
+    <w:lsdException w:name="Medium Shading 1" w:uiPriority="63"/>
+    <w:lsdException w:name="Medium Shading 2" w:uiPriority="64"/>
+    <w:lsdException w:name="Medium List 1" w:uiPriority="65"/>
+    <w:lsdException w:name="Medium List 2" w:uiPriority="66"/>
+    <w:lsdException w:name="Medium Grid 1" w:uiPriority="67"/>
+    <w:lsdException w:name="Medium Grid 2" w:uiPriority="68"/>
+    <w:lsdException w:name="Medium Grid 3" w:uiPriority="69"/>
+    <w:lsdException w:name="Dark List" w:uiPriority="70"/>
+    <w:lsdException w:name="Colorful Shading" w:uiPriority="71"/>
+    <w:lsdException w:name="Colorful List" w:uiPriority="72"/>
+    <w:lsdException w:name="Colorful Grid" w:uiPriority="73"/>
+    <w:lsdException w:name="Light Shading Accent 1" w:uiPriority="60"/>
+    <w:lsdException w:name="Light List Accent 1" w:uiPriority="61"/>
+    <w:lsdException w:name="Light Grid Accent 1" w:uiPriority="62"/>
+    <w:lsdException w:name="Medium Shading 1 Accent 1" w:uiPriority="63"/>
+    <w:lsdException w:name="Medium Shading 2 Accent 1" w:uiPriority="64"/>
+    <w:lsdException w:name="Medium List 1 Accent 1" w:uiPriority="65"/>
+    <w:lsdException w:name="Revision" w:semiHidden="1"/>
+    <w:lsdException w:name="List Paragraph" w:uiPriority="34" w:qFormat="1"/>
+    <w:lsdException w:name="Quote" w:uiPriority="29" w:qFormat="1"/>
+    <w:lsdException w:name="Intense Quote" w:uiPriority="30" w:qFormat="1"/>
+    <w:lsdException w:name="Medium List 2 Accent 1" w:uiPriority="66"/>
+    <w:lsdException w:name="Medium Grid 1 Accent 1" w:uiPriority="67"/>
+    <w:lsdException w:name="Medium Grid 2 Accent 1" w:uiPriority="68"/>
+    <w:lsdException w:name="Medium Grid 3 Accent 1" w:uiPriority="69"/>
+    <w:lsdException w:name="Dark List Accent 1" w:uiPriority="70"/>
+    <w:lsdException w:name="Colorful Shading Accent 1" w:uiPriority="71"/>
+    <w:lsdException w:name="Colorful List Accent 1" w:uiPriority="72"/>
+    <w:lsdException w:name="Colorful Grid Accent 1" w:uiPriority="73"/>
+    <w:lsdException w:name="Light Shading Accent 2" w:uiPriority="60"/>
+    <w:lsdException w:name="Light List Accent 2" w:uiPriority="61"/>
+    <w:lsdException w:name="Light Grid Accent 2" w:uiPriority="62"/>
+    <w:lsdException w:name="Medium Shading 1 Accent 2" w:uiPriority="63"/>
+    <w:lsdException w:name="Medium Shading 2 Accent 2" w:uiPriority="64"/>
+    <w:lsdException w:name="Medium List 1 Accent 2" w:uiPriority="65"/>
+    <w:lsdException w:name="Medium List 2 Accent 2" w:uiPriority="66"/>
+    <w:lsdException w:name="Medium Grid 1 Accent 2" w:uiPriority="67"/>
+    <w:lsdException w:name="Medium Grid 2 Accent 2" w:uiPriority="68"/>
+    <w:lsdException w:name="Medium Grid 3 Accent 2" w:uiPriority="69"/>
+    <w:lsdException w:name="Dark List Accent 2" w:uiPriority="70"/>
+    <w:lsdException w:name="Colorful Shading Accent 2" w:uiPriority="71"/>
+    <w:lsdException w:name="Colorful List Accent 2" w:uiPriority="72"/>
+    <w:lsdException w:name="Colorful Grid Accent 2" w:uiPriority="73"/>
+    <w:lsdException w:name="Light Shading Accent 3" w:uiPriority="60"/>
+    <w:lsdException w:name="Light List Accent 3" w:uiPriority="61"/>
+    <w:lsdException w:name="Light Grid Accent 3" w:uiPriority="62"/>
+    <w:lsdException w:name="Medium Shading 1 Accent 3" w:uiPriority="63"/>
+    <w:lsdException w:name="Medium Shading 2 Accent 3" w:uiPriority="64"/>
+    <w:lsdException w:name="Medium List 1 Accent 3" w:uiPriority="65"/>
+    <w:lsdException w:name="Medium List 2 Accent 3" w:uiPriority="66"/>
+    <w:lsdException w:name="Medium Grid 1 Accent 3" w:uiPriority="67"/>
+    <w:lsdException w:name="Medium Grid 2 Accent 3" w:uiPriority="68"/>
+    <w:lsdException w:name="Medium Grid 3 Accent 3" w:uiPriority="69"/>
+    <w:lsdException w:name="Dark List Accent 3" w:uiPriority="70"/>
+    <w:lsdException w:name="Colorful Shading Accent 3" w:uiPriority="71"/>
+    <w:lsdException w:name="Colorful List Accent 3" w:uiPriority="72"/>
+    <w:lsdException w:name="Colorful Grid Accent 3" w:uiPriority="73"/>
+    <w:lsdException w:name="Light Shading Accent 4" w:uiPriority="60"/>
+    <w:lsdException w:name="Light List Accent 4" w:uiPriority="61"/>
+    <w:lsdException w:name="Light Grid Accent 4" w:uiPriority="62"/>
+    <w:lsdException w:name="Medium Shading 1 Accent 4" w:uiPriority="63"/>
+    <w:lsdException w:name="Medium Shading 2 Accent 4" w:uiPriority="64"/>
+    <w:lsdException w:name="Medium List 1 Accent 4" w:uiPriority="65"/>
+    <w:lsdException w:name="Medium List 2 Accent 4" w:uiPriority="66"/>
+    <w:lsdException w:name="Medium Grid 1 Accent 4" w:uiPriority="67"/>
+    <w:lsdException w:name="Medium Grid 2 Accent 4" w:uiPriority="68"/>
+    <w:lsdException w:name="Medium Grid 3 Accent 4" w:uiPriority="69"/>
+    <w:lsdException w:name="Dark List Accent 4" w:uiPriority="70"/>
+    <w:lsdException w:name="Colorful Shading Accent 4" w:uiPriority="71"/>
+    <w:lsdException w:name="Colorful List Accent 4" w:uiPriority="72"/>
+    <w:lsdException w:name="Colorful Grid Accent 4" w:uiPriority="73"/>
+    <w:lsdException w:name="Light Shading Accent 5" w:uiPriority="60"/>
+    <w:lsdException w:name="Light List Accent 5" w:uiPriority="61"/>
+    <w:lsdException w:name="Light Grid Accent 5" w:uiPriority="62"/>
+    <w:lsdException w:name="Medium Shading 1 Accent 5" w:uiPriority="63"/>
+    <w:lsdException w:name="Medium Shading 2 Accent 5" w:uiPriority="64"/>
+    <w:lsdException w:name="Medium List 1 Accent 5" w:uiPriority="65"/>
+    <w:lsdException w:name="Medium List 2 Accent 5" w:uiPriority="66"/>
+    <w:lsdException w:name="Medium Grid 1 Accent 5" w:uiPriority="67"/>
+    <w:lsdException w:name="Medium Grid 2 Accent 5" w:uiPriority="68"/>
+    <w:lsdException w:name="Medium Grid 3 Accent 5" w:uiPriority="69"/>
+    <w:lsdException w:name="Dark List Accent 5" w:uiPriority="70"/>
+    <w:lsdException w:name="Colorful Shading Accent 5" w:uiPriority="71"/>
+    <w:lsdException w:name="Colorful List Accent 5" w:uiPriority="72"/>
+    <w:lsdException w:name="Colorful Grid Accent 5" w:uiPriority="73"/>
+    <w:lsdException w:name="Light Shading Accent 6" w:uiPriority="60"/>
+    <w:lsdException w:name="Light List Accent 6" w:uiPriority="61"/>
+    <w:lsdException w:name="Light Grid Accent 6" w:uiPriority="62"/>
+    <w:lsdException w:name="Medium Shading 1 Accent 6" w:uiPriority="63"/>
+    <w:lsdException w:name="Medium Shading 2 Accent 6" w:uiPriority="64"/>
+    <w:lsdException w:name="Medium List 1 Accent 6" w:uiPriority="65"/>
+    <w:lsdException w:name="Medium List 2 Accent 6" w:uiPriority="66"/>
+    <w:lsdException w:name="Medium Grid 1 Accent 6" w:uiPriority="67"/>
+    <w:lsdException w:name="Medium Grid 2 Accent 6" w:uiPriority="68"/>
+    <w:lsdException w:name="Medium Grid 3 Accent 6" w:uiPriority="69"/>
+    <w:lsdException w:name="Dark List Accent 6" w:uiPriority="70"/>
+    <w:lsdException w:name="Colorful Shading Accent 6" w:uiPriority="71"/>
+    <w:lsdException w:name="Colorful List Accent 6" w:uiPriority="72"/>
+    <w:lsdException w:name="Colorful Grid Accent 6" w:uiPriority="73"/>
+    <w:lsdException w:name="Subtle Emphasis" w:uiPriority="19" w:qFormat="1"/>
+    <w:lsdException w:name="Intense Emphasis" w:uiPriority="21" w:qFormat="1"/>
+    <w:lsdException w:name="Subtle Reference" w:uiPriority="31" w:qFormat="1"/>
+    <w:lsdException w:name="Intense Reference" w:uiPriority="32" w:qFormat="1"/>
+    <w:lsdException w:name="Book Title" w:uiPriority="33" w:qFormat="1"/>
+    <w:lsdException w:name="Bibliography" w:semiHidden="1" w:uiPriority="37" w:unhideWhenUsed="1"/>
+    <w:lsdException w:name="TOC Heading" w:semiHidden="1" w:uiPriority="39" w:unhideWhenUsed="1" w:qFormat="1"/>
+    <w:lsdException w:name="Plain Table 1" w:uiPriority="41"/>
+    <w:lsdException w:name="Plain Table 2" w:uiPriority="42"/>
+    <w:lsdException w:name="Plain Table 3" w:uiPriority="43"/>
+    <w:lsdException w:name="Plain Table 4" w:uiPriority="44"/>
+    <w:lsdException w:name="Plain Table 5" w:uiPriority="45"/>
+    <w:lsdException w:name="Grid Table Light" w:uiPriority="40"/>
+    <w:lsdException w:name="Grid Table 1 Light" w:uiPriority="46"/>
+    <w:lsdException w:name="Grid Table 2" w:uiPriority="47"/>
+    <w:lsdException w:name="Grid Table 3" w:uiPriority="48"/>
+    <w:lsdException w:name="Grid Table 4" w:uiPriority="49"/>
+    <w:lsdException w:name="Grid Table 5 Dark" w:uiPriority="50"/>
+    <w:lsdException w:name="Grid Table 6 Colorful" w:uiPriority="51"/>
+    <w:lsdException w:name="Grid Table 7 Colorful" w:uiPriority="52"/>
+    <w:lsdException w:name="Grid Table 1 Light Accent 1" w:uiPriority="46"/>
+    <w:lsdException w:name="Grid Table 2 Accent 1" w:uiPriority="47"/>
+    <w:lsdException w:name="Grid Table 3 Accent 1" w:uiPriority="48"/>
+    <w:lsdException w:name="Grid Table 4 Accent 1" w:uiPriority="49"/>
+    <w:lsdException w:name="Grid Table 5 Dark Accent 1" w:uiPriority="50"/>
+    <w:lsdException w:name="Grid Table 6 Colorful Accent 1" w:uiPriority="51"/>
+    <w:lsdException w:name="Grid Table 7 Colorful Accent 1" w:uiPriority="52"/>
+    <w:lsdException w:name="Grid Table 1 Light Accent 2" w:uiPriority="46"/>
+    <w:lsdException w:name="Grid Table 2 Accent 2" w:uiPriority="47"/>
+    <w:lsdException w:name="Grid Table 3 Accent 2" w:uiPriority="48"/>
+    <w:lsdException w:name="Grid Table 4 Accent 2" w:uiPriority="49"/>
+    <w:lsdException w:name="Grid Table 5 Dark Accent 2" w:uiPriority="50"/>
+    <w:lsdException w:name="Grid Table 6 Colorful Accent 2" w:uiPriority="51"/>
+    <w:lsdException w:name="Grid Table 7 Colorful Accent 2" w:uiPriority="52"/>
+    <w:lsdException w:name="Grid Table 1 Light Accent 3" w:uiPriority="46"/>
+    <w:lsdException w:name="Grid Table 2 Accent 3" w:uiPriority="47"/>
+    <w:lsdException w:name="Grid Table 3 Accent 3" w:uiPriority="48"/>
+    <w:lsdException w:name="Grid Table 4 Accent 3" w:uiPriority="49"/>
+    <w:lsdException w:name="Grid Table 5 Dark Accent 3" w:uiPriority="50"/>
+    <w:lsdException w:name="Grid Table 6 Colorful Accent 3" w:uiPriority="51"/>
+    <w:lsdException w:name="Grid Table 7 Colorful Accent 3" w:uiPriority="52"/>
+    <w:lsdException w:name="Grid Table 1 Light Accent 4" w:uiPriority="46"/>
+    <w:lsdException w:name="Grid Table 2 Accent 4" w:uiPriority="47"/>
+    <w:lsdException w:name="Grid Table 3 Accent 4" w:uiPriority="48"/>
+    <w:lsdException w:name="Grid Table 4 Accent 4" w:uiPriority="49"/>
+    <w:lsdException w:name="Grid Table 5 Dark Accent 4" w:uiPriority="50"/>
+    <w:lsdException w:name="Grid Table 6 Colorful Accent 4" w:uiPriority="51"/>
+    <w:lsdException w:name="Grid Table 7 Colorful Accent 4" w:uiPriority="52"/>
+    <w:lsdException w:name="Grid Table 1 Light Accent 5" w:uiPriority="46"/>
+    <w:lsdException w:name="Grid Table 2 Accent 5" w:uiPriority="47"/>
+    <w:lsdException w:name="Grid Table 3 Accent 5" w:uiPriority="48"/>
+    <w:lsdException w:name="Grid Table 4 Accent 5" w:uiPriority="49"/>
+    <w:lsdException w:name="Grid Table 5 Dark Accent 5" w:uiPriority="50"/>
+    <w:lsdException w:name="Grid Table 6 Colorful Accent 5" w:uiPriority="51"/>
+    <w:lsdException w:name="Grid Table 7 Colorful Accent 5" w:uiPriority="52"/>
+    <w:lsdException w:name="Grid Table 1 Light Accent 6" w:uiPriority="46"/>
+    <w:lsdException w:name="Grid Table 2 Accent 6" w:uiPriority="47"/>
+    <w:lsdException w:name="Grid Table 3 Accent 6" w:uiPriority="48"/>
+    <w:lsdException w:name="Grid Table 4 Accent 6" w:uiPriority="49"/>
+    <w:lsdException w:name="Grid Table 5 Dark Accent 6" w:uiPriority="50"/>
+    <w:lsdException w:name="Grid Table 6 Colorful Accent 6" w:uiPriority="51"/>
+    <w:lsdException w:name="Grid Table 7 Colorful Accent 6" w:uiPriority="52"/>
+    <w:lsdException w:name="List Table 1 Light" w:uiPriority="46"/>
+    <w:lsdException w:name="List Table 2" w:uiPriority="47"/>
+    <w:lsdException w:name="List Table 3" w:uiPriority="48"/>
+    <w:lsdException w:name="List Table 4" w:uiPriority="49"/>
+    <w:lsdException w:name="List Table 5 Dark" w:uiPriority="50"/>
+    <w:lsdException w:name="List Table 6 Colorful" w:uiPriority="51"/>
+    <w:lsdException w:name="List Table 7 Colorful" w:uiPriority="52"/>
+    <w:lsdException w:name="List Table 1 Light Accent 1" w:uiPriority="46"/>
+    <w:lsdException w:name="List Table 2 Accent 1" w:uiPriority="47"/>
+    <w:lsdException w:name="List Table 3 Accent 1" w:uiPriority="48"/>
+    <w:lsdException w:name="List Table 4 Accent 1" w:uiPriority="49"/>
+    <w:lsdException w:name="List Table 5 Dark Accent 1" w:uiPriority="50"/>
+    <w:lsdException w:name="List Table 6 Colorful Accent 1" w:uiPriority="51"/>
+    <w:lsdException w:name="List Table 7 Colorful Accent 1" w:uiPriority="52"/>
+    <w:lsdException w:name="List Table 1 Light Accent 2" w:uiPriority="46"/>
+    <w:lsdException w:name="List Table 2 Accent 2" w:uiPriority="47"/>
+    <w:lsdException w:name="List Table 3 Accent 2" w:uiPriority="48"/>
+    <w:lsdException w:name="List Table 4 Accent 2" w:uiPriority="49"/>
+    <w:lsdException w:name="List Table 5 Dark Accent 2" w:uiPriority="50"/>
+    <w:lsdException w:name="List Table 6 Colorful Accent 2" w:uiPriority="51"/>
+    <w:lsdException w:name="List Table 7 Colorful Accent 2" w:uiPriority="52"/>
+    <w:lsdException w:name="List Table 1 Light Accent 3" w:uiPriority="46"/>
+    <w:lsdException w:name="List Table 2 Accent 3" w:uiPriority="47"/>
+    <w:lsdException w:name="List Table 3 Accent 3" w:uiPriority="48"/>
+    <w:lsdException w:name="List Table 4 Accent 3" w:uiPriority="49"/>
+    <w:lsdException w:name="List Table 5 Dark Accent 3" w:uiPriority="50"/>
+    <w:lsdException w:name="List Table 6 Colorful Accent 3" w:uiPriority="51"/>
+    <w:lsdException w:name="List Table 7 Colorful Accent 3" w:uiPriority="52"/>
+    <w:lsdException w:name="List Table 1 Light Accent 4" w:uiPriority="46"/>
+    <w:lsdException w:name="List Table 2 Accent 4" w:uiPriority="47"/>
+    <w:lsdException w:name="List Table 3 Accent 4" w:uiPriority="48"/>
+    <w:lsdException w:name="List Table 4 Accent 4" w:uiPriority="49"/>
+    <w:lsdException w:name="List Table 5 Dark Accent 4" w:uiPriority="50"/>
+    <w:lsdException w:name="List Table 6 Colorful Accent 4" w:uiPriority="51"/>
+    <w:lsdException w:name="List Table 7 Colorful Accent 4" w:uiPriority="52"/>
+    <w:lsdException w:name="List Table 1 Light Accent 5" w:uiPriority="46"/>
+    <w:lsdException w:name="List Table 2 Accent 5" w:uiPriority="47"/>
+    <w:lsdException w:name="List Table 3 Accent 5" w:uiPriority="48"/>
+    <w:lsdException w:name="List Table 4 Accent 5" w:uiPriority="49"/>
+    <w:lsdException w:name="List Table 5 Dark Accent 5" w:uiPriority="50"/>
+    <w:lsdException w:name="List Table 6 Colorful Accent 5" w:uiPriority="51"/>
+    <w:lsdException w:name="List Table 7 Colorful Accent 5" w:uiPriority="52"/>
+    <w:lsdException w:name="List Table 1 Light Accent 6" w:uiPriority="46"/>
+    <w:lsdException w:name="List Table 2 Accent 6" w:uiPriority="47"/>
+    <w:lsdException w:name="List Table 3 Accent 6" w:uiPriority="48"/>
+    <w:lsdException w:name="List Table 4 Accent 6" w:uiPriority="49"/>
+    <w:lsdException w:name="List Table 5 Dark Accent 6" w:uiPriority="50"/>
+    <w:lsdException w:name="List Table 6 Colorful Accent 6" w:uiPriority="51"/>
+    <w:lsdException w:name="List Table 7 Colorful Accent 6" w:uiPriority="52"/>
+    <w:lsdException w:name="Mention" w:semiHidden="1" w:unhideWhenUsed="1"/>
+    <w:lsdException w:name="Smart Hyperlink" w:semiHidden="1" w:unhideWhenUsed="1"/>
+    <w:lsdException w:name="Hashtag" w:semiHidden="1" w:unhideWhenUsed="1"/>
   </w:latentStyles>
   <w:style w:type="paragraph" w:default="1" w:styleId="Normal">
     <w:name w:val="Normal"/>
     <w:qFormat/>
   </w:style>
-  <w:style w:type="character" w:default="1" w:styleId="DefaultParagraphFont">
+  <w:style w:type="character" w:default="1" w:styleId="Standardskriftforavsnitt">
     <w:name w:val="Default Paragraph Font"/>
     <w:uiPriority w:val="1"/>
     <w:semiHidden/>
     <w:unhideWhenUsed/>
   </w:style>
-  <w:style w:type="table" w:default="1" w:styleId="TableNormal">
+  <w:style w:type="table" w:default="1" w:styleId="Vanligtabell">
     <w:name w:val="Normal Table"/>
     <w:uiPriority w:val="99"/>
     <w:semiHidden/>
@@ -3677,16 +3678,16 @@
       </w:tblCellMar>
     </w:tblPr>
   </w:style>
-  <w:style w:type="numbering" w:default="1" w:styleId="NoList">
+  <w:style w:type="numbering" w:default="1" w:styleId="Ingenliste">
     <w:name w:val="No List"/>
     <w:uiPriority w:val="99"/>
     <w:semiHidden/>
     <w:unhideWhenUsed/>
   </w:style>
-  <w:style w:type="paragraph" w:styleId="BalloonText">
+  <w:style w:type="paragraph" w:styleId="Bobletekst">
     <w:name w:val="Balloon Text"/>
     <w:basedOn w:val="Normal"/>
-    <w:link w:val="BalloonTextChar"/>
+    <w:link w:val="BobletekstTegn"/>
     <w:uiPriority w:val="99"/>
     <w:semiHidden/>
     <w:unhideWhenUsed/>
@@ -3700,10 +3701,10 @@
       <w:szCs w:val="16"/>
     </w:rPr>
   </w:style>
-  <w:style w:type="character" w:customStyle="1" w:styleId="BalloonTextChar">
-    <w:name w:val="Balloon Text Char"/>
-    <w:basedOn w:val="DefaultParagraphFont"/>
-    <w:link w:val="BalloonText"/>
+  <w:style w:type="character" w:customStyle="1" w:styleId="BobletekstTegn">
+    <w:name w:val="Bobletekst Tegn"/>
+    <w:basedOn w:val="Standardskriftforavsnitt"/>
+    <w:link w:val="Bobletekst"/>
     <w:uiPriority w:val="99"/>
     <w:semiHidden/>
     <w:rsid w:val="00AE0520"/>
@@ -3713,10 +3714,10 @@
       <w:szCs w:val="16"/>
     </w:rPr>
   </w:style>
-  <w:style w:type="paragraph" w:styleId="Header">
+  <w:style w:type="paragraph" w:styleId="Topptekst">
     <w:name w:val="header"/>
     <w:basedOn w:val="Normal"/>
-    <w:link w:val="HeaderChar"/>
+    <w:link w:val="TopptekstTegn"/>
     <w:uiPriority w:val="99"/>
     <w:unhideWhenUsed/>
     <w:rsid w:val="00804281"/>
@@ -3728,17 +3729,17 @@
       <w:spacing w:after="0" w:line="240" w:lineRule="auto"/>
     </w:pPr>
   </w:style>
-  <w:style w:type="character" w:customStyle="1" w:styleId="HeaderChar">
-    <w:name w:val="Header Char"/>
-    <w:basedOn w:val="DefaultParagraphFont"/>
-    <w:link w:val="Header"/>
+  <w:style w:type="character" w:customStyle="1" w:styleId="TopptekstTegn">
+    <w:name w:val="Topptekst Tegn"/>
+    <w:basedOn w:val="Standardskriftforavsnitt"/>
+    <w:link w:val="Topptekst"/>
     <w:uiPriority w:val="99"/>
     <w:rsid w:val="00804281"/>
   </w:style>
-  <w:style w:type="paragraph" w:styleId="Footer">
+  <w:style w:type="paragraph" w:styleId="Bunntekst">
     <w:name w:val="footer"/>
     <w:basedOn w:val="Normal"/>
-    <w:link w:val="FooterChar"/>
+    <w:link w:val="BunntekstTegn"/>
     <w:uiPriority w:val="99"/>
     <w:unhideWhenUsed/>
     <w:rsid w:val="00804281"/>
@@ -3750,274 +3751,10 @@
       <w:spacing w:after="0" w:line="240" w:lineRule="auto"/>
     </w:pPr>
   </w:style>
-  <w:style w:type="character" w:customStyle="1" w:styleId="FooterChar">
-    <w:name w:val="Footer Char"/>
-    <w:basedOn w:val="DefaultParagraphFont"/>
-    <w:link w:val="Footer"/>
-    <w:uiPriority w:val="99"/>
-    <w:rsid w:val="00804281"/>
-  </w:style>
-</w:styles>
-</file>
-
-<file path=word/stylesWithEffects.xml><?xml version="1.0" encoding="utf-8"?>
-<w:styles xmlns:wpc="http://schemas.microsoft.com/office/word/2010/wordprocessingCanvas" xmlns:mc="http://schemas.openxmlformats.org/markup-compatibility/2006" xmlns:o="urn:schemas-microsoft-com:office:office" xmlns:r="http://schemas.openxmlformats.org/officeDocument/2006/relationships" xmlns:m="http://schemas.openxmlformats.org/officeDocument/2006/math" xmlns:v="urn:schemas-microsoft-com:vml" xmlns:wp14="http://schemas.microsoft.com/office/word/2010/wordprocessingDrawing" xmlns:wp="http://schemas.openxmlformats.org/drawingml/2006/wordprocessingDrawing" xmlns:w10="urn:schemas-microsoft-com:office:word" xmlns:w="http://schemas.openxmlformats.org/wordprocessingml/2006/main" xmlns:w14="http://schemas.microsoft.com/office/word/2010/wordml" xmlns:wpg="http://schemas.microsoft.com/office/word/2010/wordprocessingGroup" xmlns:wpi="http://schemas.microsoft.com/office/word/2010/wordprocessingInk" xmlns:wne="http://schemas.microsoft.com/office/word/2006/wordml" xmlns:wps="http://schemas.microsoft.com/office/word/2010/wordprocessingShape" mc:Ignorable="w14 wp14">
-  <w:docDefaults>
-    <w:rPrDefault>
-      <w:rPr>
-        <w:rFonts w:asciiTheme="minorHAnsi" w:eastAsiaTheme="minorHAnsi" w:hAnsiTheme="minorHAnsi" w:cstheme="minorBidi"/>
-        <w:sz w:val="22"/>
-        <w:szCs w:val="22"/>
-        <w:lang w:val="nb-NO" w:eastAsia="en-US" w:bidi="ar-SA"/>
-      </w:rPr>
-    </w:rPrDefault>
-    <w:pPrDefault>
-      <w:pPr>
-        <w:spacing w:after="200" w:line="276" w:lineRule="auto"/>
-      </w:pPr>
-    </w:pPrDefault>
-  </w:docDefaults>
-  <w:latentStyles w:defLockedState="0" w:defUIPriority="99" w:defSemiHidden="1" w:defUnhideWhenUsed="1" w:defQFormat="0" w:count="267">
-    <w:lsdException w:name="Normal" w:semiHidden="0" w:uiPriority="0" w:unhideWhenUsed="0" w:qFormat="1"/>
-    <w:lsdException w:name="heading 1" w:semiHidden="0" w:uiPriority="9" w:unhideWhenUsed="0" w:qFormat="1"/>
-    <w:lsdException w:name="heading 2" w:uiPriority="9" w:qFormat="1"/>
-    <w:lsdException w:name="heading 3" w:uiPriority="9" w:qFormat="1"/>
-    <w:lsdException w:name="heading 4" w:uiPriority="9" w:qFormat="1"/>
-    <w:lsdException w:name="heading 5" w:uiPriority="9" w:qFormat="1"/>
-    <w:lsdException w:name="heading 6" w:uiPriority="9" w:qFormat="1"/>
-    <w:lsdException w:name="heading 7" w:uiPriority="9" w:qFormat="1"/>
-    <w:lsdException w:name="heading 8" w:uiPriority="9" w:qFormat="1"/>
-    <w:lsdException w:name="heading 9" w:uiPriority="9" w:qFormat="1"/>
-    <w:lsdException w:name="toc 1" w:uiPriority="39"/>
-    <w:lsdException w:name="toc 2" w:uiPriority="39"/>
-    <w:lsdException w:name="toc 3" w:uiPriority="39"/>
-    <w:lsdException w:name="toc 4" w:uiPriority="39"/>
-    <w:lsdException w:name="toc 5" w:uiPriority="39"/>
-    <w:lsdException w:name="toc 6" w:uiPriority="39"/>
-    <w:lsdException w:name="toc 7" w:uiPriority="39"/>
-    <w:lsdException w:name="toc 8" w:uiPriority="39"/>
-    <w:lsdException w:name="toc 9" w:uiPriority="39"/>
-    <w:lsdException w:name="caption" w:uiPriority="35" w:qFormat="1"/>
-    <w:lsdException w:name="Title" w:semiHidden="0" w:uiPriority="10" w:unhideWhenUsed="0" w:qFormat="1"/>
-    <w:lsdException w:name="Default Paragraph Font" w:uiPriority="1"/>
-    <w:lsdException w:name="Subtitle" w:semiHidden="0" w:uiPriority="11" w:unhideWhenUsed="0" w:qFormat="1"/>
-    <w:lsdException w:name="Strong" w:semiHidden="0" w:uiPriority="22" w:unhideWhenUsed="0" w:qFormat="1"/>
-    <w:lsdException w:name="Emphasis" w:semiHidden="0" w:uiPriority="20" w:unhideWhenUsed="0" w:qFormat="1"/>
-    <w:lsdException w:name="Table Grid" w:semiHidden="0" w:uiPriority="59" w:unhideWhenUsed="0"/>
-    <w:lsdException w:name="Placeholder Text" w:unhideWhenUsed="0"/>
-    <w:lsdException w:name="No Spacing" w:semiHidden="0" w:uiPriority="1" w:unhideWhenUsed="0" w:qFormat="1"/>
-    <w:lsdException w:name="Light Shading" w:semiHidden="0" w:uiPriority="60" w:unhideWhenUsed="0"/>
-    <w:lsdException w:name="Light List" w:semiHidden="0" w:uiPriority="61" w:unhideWhenUsed="0"/>
-    <w:lsdException w:name="Light Grid" w:semiHidden="0" w:uiPriority="62" w:unhideWhenUsed="0"/>
-    <w:lsdException w:name="Medium Shading 1" w:semiHidden="0" w:uiPriority="63" w:unhideWhenUsed="0"/>
-    <w:lsdException w:name="Medium Shading 2" w:semiHidden="0" w:uiPriority="64" w:unhideWhenUsed="0"/>
-    <w:lsdException w:name="Medium List 1" w:semiHidden="0" w:uiPriority="65" w:unhideWhenUsed="0"/>
-    <w:lsdException w:name="Medium List 2" w:semiHidden="0" w:uiPriority="66" w:unhideWhenUsed="0"/>
-    <w:lsdException w:name="Medium Grid 1" w:semiHidden="0" w:uiPriority="67" w:unhideWhenUsed="0"/>
-    <w:lsdException w:name="Medium Grid 2" w:semiHidden="0" w:uiPriority="68" w:unhideWhenUsed="0"/>
-    <w:lsdException w:name="Medium Grid 3" w:semiHidden="0" w:uiPriority="69" w:unhideWhenUsed="0"/>
-    <w:lsdException w:name="Dark List" w:semiHidden="0" w:uiPriority="70" w:unhideWhenUsed="0"/>
-    <w:lsdException w:name="Colorful Shading" w:semiHidden="0" w:uiPriority="71" w:unhideWhenUsed="0"/>
-    <w:lsdException w:name="Colorful List" w:semiHidden="0" w:uiPriority="72" w:unhideWhenUsed="0"/>
-    <w:lsdException w:name="Colorful Grid" w:semiHidden="0" w:uiPriority="73" w:unhideWhenUsed="0"/>
-    <w:lsdException w:name="Light Shading Accent 1" w:semiHidden="0" w:uiPriority="60" w:unhideWhenUsed="0"/>
-    <w:lsdException w:name="Light List Accent 1" w:semiHidden="0" w:uiPriority="61" w:unhideWhenUsed="0"/>
-    <w:lsdException w:name="Light Grid Accent 1" w:semiHidden="0" w:uiPriority="62" w:unhideWhenUsed="0"/>
-    <w:lsdException w:name="Medium Shading 1 Accent 1" w:semiHidden="0" w:uiPriority="63" w:unhideWhenUsed="0"/>
-    <w:lsdException w:name="Medium Shading 2 Accent 1" w:semiHidden="0" w:uiPriority="64" w:unhideWhenUsed="0"/>
-    <w:lsdException w:name="Medium List 1 Accent 1" w:semiHidden="0" w:uiPriority="65" w:unhideWhenUsed="0"/>
-    <w:lsdException w:name="Revision" w:unhideWhenUsed="0"/>
-    <w:lsdException w:name="List Paragraph" w:semiHidden="0" w:uiPriority="34" w:unhideWhenUsed="0" w:qFormat="1"/>
-    <w:lsdException w:name="Quote" w:semiHidden="0" w:uiPriority="29" w:unhideWhenUsed="0" w:qFormat="1"/>
-    <w:lsdException w:name="Intense Quote" w:semiHidden="0" w:uiPriority="30" w:unhideWhenUsed="0" w:qFormat="1"/>
-    <w:lsdException w:name="Medium List 2 Accent 1" w:semiHidden="0" w:uiPriority="66" w:unhideWhenUsed="0"/>
-    <w:lsdException w:name="Medium Grid 1 Accent 1" w:semiHidden="0" w:uiPriority="67" w:unhideWhenUsed="0"/>
-    <w:lsdException w:name="Medium Grid 2 Accent 1" w:semiHidden="0" w:uiPriority="68" w:unhideWhenUsed="0"/>
-    <w:lsdException w:name="Medium Grid 3 Accent 1" w:semiHidden="0" w:uiPriority="69" w:unhideWhenUsed="0"/>
-    <w:lsdException w:name="Dark List Accent 1" w:semiHidden="0" w:uiPriority="70" w:unhideWhenUsed="0"/>
-    <w:lsdException w:name="Colorful Shading Accent 1" w:semiHidden="0" w:uiPriority="71" w:unhideWhenUsed="0"/>
-    <w:lsdException w:name="Colorful List Accent 1" w:semiHidden="0" w:uiPriority="72" w:unhideWhenUsed="0"/>
-    <w:lsdException w:name="Colorful Grid Accent 1" w:semiHidden="0" w:uiPriority="73" w:unhideWhenUsed="0"/>
-    <w:lsdException w:name="Light Shading Accent 2" w:semiHidden="0" w:uiPriority="60" w:unhideWhenUsed="0"/>
-    <w:lsdException w:name="Light List Accent 2" w:semiHidden="0" w:uiPriority="61" w:unhideWhenUsed="0"/>
-    <w:lsdException w:name="Light Grid Accent 2" w:semiHidden="0" w:uiPriority="62" w:unhideWhenUsed="0"/>
-    <w:lsdException w:name="Medium Shading 1 Accent 2" w:semiHidden="0" w:uiPriority="63" w:unhideWhenUsed="0"/>
-    <w:lsdException w:name="Medium Shading 2 Accent 2" w:semiHidden="0" w:uiPriority="64" w:unhideWhenUsed="0"/>
-    <w:lsdException w:name="Medium List 1 Accent 2" w:semiHidden="0" w:uiPriority="65" w:unhideWhenUsed="0"/>
-    <w:lsdException w:name="Medium List 2 Accent 2" w:semiHidden="0" w:uiPriority="66" w:unhideWhenUsed="0"/>
-    <w:lsdException w:name="Medium Grid 1 Accent 2" w:semiHidden="0" w:uiPriority="67" w:unhideWhenUsed="0"/>
-    <w:lsdException w:name="Medium Grid 2 Accent 2" w:semiHidden="0" w:uiPriority="68" w:unhideWhenUsed="0"/>
-    <w:lsdException w:name="Medium Grid 3 Accent 2" w:semiHidden="0" w:uiPriority="69" w:unhideWhenUsed="0"/>
-    <w:lsdException w:name="Dark List Accent 2" w:semiHidden="0" w:uiPriority="70" w:unhideWhenUsed="0"/>
-    <w:lsdException w:name="Colorful Shading Accent 2" w:semiHidden="0" w:uiPriority="71" w:unhideWhenUsed="0"/>
-    <w:lsdException w:name="Colorful List Accent 2" w:semiHidden="0" w:uiPriority="72" w:unhideWhenUsed="0"/>
-    <w:lsdException w:name="Colorful Grid Accent 2" w:semiHidden="0" w:uiPriority="73" w:unhideWhenUsed="0"/>
-    <w:lsdException w:name="Light Shading Accent 3" w:semiHidden="0" w:uiPriority="60" w:unhideWhenUsed="0"/>
-    <w:lsdException w:name="Light List Accent 3" w:semiHidden="0" w:uiPriority="61" w:unhideWhenUsed="0"/>
-    <w:lsdException w:name="Light Grid Accent 3" w:semiHidden="0" w:uiPriority="62" w:unhideWhenUsed="0"/>
-    <w:lsdException w:name="Medium Shading 1 Accent 3" w:semiHidden="0" w:uiPriority="63" w:unhideWhenUsed="0"/>
-    <w:lsdException w:name="Medium Shading 2 Accent 3" w:semiHidden="0" w:uiPriority="64" w:unhideWhenUsed="0"/>
-    <w:lsdException w:name="Medium List 1 Accent 3" w:semiHidden="0" w:uiPriority="65" w:unhideWhenUsed="0"/>
-    <w:lsdException w:name="Medium List 2 Accent 3" w:semiHidden="0" w:uiPriority="66" w:unhideWhenUsed="0"/>
-    <w:lsdException w:name="Medium Grid 1 Accent 3" w:semiHidden="0" w:uiPriority="67" w:unhideWhenUsed="0"/>
-    <w:lsdException w:name="Medium Grid 2 Accent 3" w:semiHidden="0" w:uiPriority="68" w:unhideWhenUsed="0"/>
-    <w:lsdException w:name="Medium Grid 3 Accent 3" w:semiHidden="0" w:uiPriority="69" w:unhideWhenUsed="0"/>
-    <w:lsdException w:name="Dark List Accent 3" w:semiHidden="0" w:uiPriority="70" w:unhideWhenUsed="0"/>
-    <w:lsdException w:name="Colorful Shading Accent 3" w:semiHidden="0" w:uiPriority="71" w:unhideWhenUsed="0"/>
-    <w:lsdException w:name="Colorful List Accent 3" w:semiHidden="0" w:uiPriority="72" w:unhideWhenUsed="0"/>
-    <w:lsdException w:name="Colorful Grid Accent 3" w:semiHidden="0" w:uiPriority="73" w:unhideWhenUsed="0"/>
-    <w:lsdException w:name="Light Shading Accent 4" w:semiHidden="0" w:uiPriority="60" w:unhideWhenUsed="0"/>
-    <w:lsdException w:name="Light List Accent 4" w:semiHidden="0" w:uiPriority="61" w:unhideWhenUsed="0"/>
-    <w:lsdException w:name="Light Grid Accent 4" w:semiHidden="0" w:uiPriority="62" w:unhideWhenUsed="0"/>
-    <w:lsdException w:name="Medium Shading 1 Accent 4" w:semiHidden="0" w:uiPriority="63" w:unhideWhenUsed="0"/>
-    <w:lsdException w:name="Medium Shading 2 Accent 4" w:semiHidden="0" w:uiPriority="64" w:unhideWhenUsed="0"/>
-    <w:lsdException w:name="Medium List 1 Accent 4" w:semiHidden="0" w:uiPriority="65" w:unhideWhenUsed="0"/>
-    <w:lsdException w:name="Medium List 2 Accent 4" w:semiHidden="0" w:uiPriority="66" w:unhideWhenUsed="0"/>
-    <w:lsdException w:name="Medium Grid 1 Accent 4" w:semiHidden="0" w:uiPriority="67" w:unhideWhenUsed="0"/>
-    <w:lsdException w:name="Medium Grid 2 Accent 4" w:semiHidden="0" w:uiPriority="68" w:unhideWhenUsed="0"/>
-    <w:lsdException w:name="Medium Grid 3 Accent 4" w:semiHidden="0" w:uiPriority="69" w:unhideWhenUsed="0"/>
-    <w:lsdException w:name="Dark List Accent 4" w:semiHidden="0" w:uiPriority="70" w:unhideWhenUsed="0"/>
-    <w:lsdException w:name="Colorful Shading Accent 4" w:semiHidden="0" w:uiPriority="71" w:unhideWhenUsed="0"/>
-    <w:lsdException w:name="Colorful List Accent 4" w:semiHidden="0" w:uiPriority="72" w:unhideWhenUsed="0"/>
-    <w:lsdException w:name="Colorful Grid Accent 4" w:semiHidden="0" w:uiPriority="73" w:unhideWhenUsed="0"/>
-    <w:lsdException w:name="Light Shading Accent 5" w:semiHidden="0" w:uiPriority="60" w:unhideWhenUsed="0"/>
-    <w:lsdException w:name="Light List Accent 5" w:semiHidden="0" w:uiPriority="61" w:unhideWhenUsed="0"/>
-    <w:lsdException w:name="Light Grid Accent 5" w:semiHidden="0" w:uiPriority="62" w:unhideWhenUsed="0"/>
-    <w:lsdException w:name="Medium Shading 1 Accent 5" w:semiHidden="0" w:uiPriority="63" w:unhideWhenUsed="0"/>
-    <w:lsdException w:name="Medium Shading 2 Accent 5" w:semiHidden="0" w:uiPriority="64" w:unhideWhenUsed="0"/>
-    <w:lsdException w:name="Medium List 1 Accent 5" w:semiHidden="0" w:uiPriority="65" w:unhideWhenUsed="0"/>
-    <w:lsdException w:name="Medium List 2 Accent 5" w:semiHidden="0" w:uiPriority="66" w:unhideWhenUsed="0"/>
-    <w:lsdException w:name="Medium Grid 1 Accent 5" w:semiHidden="0" w:uiPriority="67" w:unhideWhenUsed="0"/>
-    <w:lsdException w:name="Medium Grid 2 Accent 5" w:semiHidden="0" w:uiPriority="68" w:unhideWhenUsed="0"/>
-    <w:lsdException w:name="Medium Grid 3 Accent 5" w:semiHidden="0" w:uiPriority="69" w:unhideWhenUsed="0"/>
-    <w:lsdException w:name="Dark List Accent 5" w:semiHidden="0" w:uiPriority="70" w:unhideWhenUsed="0"/>
-    <w:lsdException w:name="Colorful Shading Accent 5" w:semiHidden="0" w:uiPriority="71" w:unhideWhenUsed="0"/>
-    <w:lsdException w:name="Colorful List Accent 5" w:semiHidden="0" w:uiPriority="72" w:unhideWhenUsed="0"/>
-    <w:lsdException w:name="Colorful Grid Accent 5" w:semiHidden="0" w:uiPriority="73" w:unhideWhenUsed="0"/>
-    <w:lsdException w:name="Light Shading Accent 6" w:semiHidden="0" w:uiPriority="60" w:unhideWhenUsed="0"/>
-    <w:lsdException w:name="Light List Accent 6" w:semiHidden="0" w:uiPriority="61" w:unhideWhenUsed="0"/>
-    <w:lsdException w:name="Light Grid Accent 6" w:semiHidden="0" w:uiPriority="62" w:unhideWhenUsed="0"/>
-    <w:lsdException w:name="Medium Shading 1 Accent 6" w:semiHidden="0" w:uiPriority="63" w:unhideWhenUsed="0"/>
-    <w:lsdException w:name="Medium Shading 2 Accent 6" w:semiHidden="0" w:uiPriority="64" w:unhideWhenUsed="0"/>
-    <w:lsdException w:name="Medium List 1 Accent 6" w:semiHidden="0" w:uiPriority="65" w:unhideWhenUsed="0"/>
-    <w:lsdException w:name="Medium List 2 Accent 6" w:semiHidden="0" w:uiPriority="66" w:unhideWhenUsed="0"/>
-    <w:lsdException w:name="Medium Grid 1 Accent 6" w:semiHidden="0" w:uiPriority="67" w:unhideWhenUsed="0"/>
-    <w:lsdException w:name="Medium Grid 2 Accent 6" w:semiHidden="0" w:uiPriority="68" w:unhideWhenUsed="0"/>
-    <w:lsdException w:name="Medium Grid 3 Accent 6" w:semiHidden="0" w:uiPriority="69" w:unhideWhenUsed="0"/>
-    <w:lsdException w:name="Dark List Accent 6" w:semiHidden="0" w:uiPriority="70" w:unhideWhenUsed="0"/>
-    <w:lsdException w:name="Colorful Shading Accent 6" w:semiHidden="0" w:uiPriority="71" w:unhideWhenUsed="0"/>
-    <w:lsdException w:name="Colorful List Accent 6" w:semiHidden="0" w:uiPriority="72" w:unhideWhenUsed="0"/>
-    <w:lsdException w:name="Colorful Grid Accent 6" w:semiHidden="0" w:uiPriority="73" w:unhideWhenUsed="0"/>
-    <w:lsdException w:name="Subtle Emphasis" w:semiHidden="0" w:uiPriority="19" w:unhideWhenUsed="0" w:qFormat="1"/>
-    <w:lsdException w:name="Intense Emphasis" w:semiHidden="0" w:uiPriority="21" w:unhideWhenUsed="0" w:qFormat="1"/>
-    <w:lsdException w:name="Subtle Reference" w:semiHidden="0" w:uiPriority="31" w:unhideWhenUsed="0" w:qFormat="1"/>
-    <w:lsdException w:name="Intense Reference" w:semiHidden="0" w:uiPriority="32" w:unhideWhenUsed="0" w:qFormat="1"/>
-    <w:lsdException w:name="Book Title" w:semiHidden="0" w:uiPriority="33" w:unhideWhenUsed="0" w:qFormat="1"/>
-    <w:lsdException w:name="Bibliography" w:uiPriority="37"/>
-    <w:lsdException w:name="TOC Heading" w:uiPriority="39" w:qFormat="1"/>
-  </w:latentStyles>
-  <w:style w:type="paragraph" w:default="1" w:styleId="Normal">
-    <w:name w:val="Normal"/>
-    <w:qFormat/>
-  </w:style>
-  <w:style w:type="character" w:default="1" w:styleId="DefaultParagraphFont">
-    <w:name w:val="Default Paragraph Font"/>
-    <w:uiPriority w:val="1"/>
-    <w:semiHidden/>
-    <w:unhideWhenUsed/>
-  </w:style>
-  <w:style w:type="table" w:default="1" w:styleId="TableNormal">
-    <w:name w:val="Normal Table"/>
-    <w:uiPriority w:val="99"/>
-    <w:semiHidden/>
-    <w:unhideWhenUsed/>
-    <w:tblPr>
-      <w:tblInd w:w="0" w:type="dxa"/>
-      <w:tblCellMar>
-        <w:top w:w="0" w:type="dxa"/>
-        <w:left w:w="108" w:type="dxa"/>
-        <w:bottom w:w="0" w:type="dxa"/>
-        <w:right w:w="108" w:type="dxa"/>
-      </w:tblCellMar>
-    </w:tblPr>
-  </w:style>
-  <w:style w:type="numbering" w:default="1" w:styleId="NoList">
-    <w:name w:val="No List"/>
-    <w:uiPriority w:val="99"/>
-    <w:semiHidden/>
-    <w:unhideWhenUsed/>
-  </w:style>
-  <w:style w:type="paragraph" w:styleId="BalloonText">
-    <w:name w:val="Balloon Text"/>
-    <w:basedOn w:val="Normal"/>
-    <w:link w:val="BalloonTextChar"/>
-    <w:uiPriority w:val="99"/>
-    <w:semiHidden/>
-    <w:unhideWhenUsed/>
-    <w:rsid w:val="00AE0520"/>
-    <w:pPr>
-      <w:spacing w:after="0" w:line="240" w:lineRule="auto"/>
-    </w:pPr>
-    <w:rPr>
-      <w:rFonts w:ascii="Tahoma" w:hAnsi="Tahoma" w:cs="Tahoma"/>
-      <w:sz w:val="16"/>
-      <w:szCs w:val="16"/>
-    </w:rPr>
-  </w:style>
-  <w:style w:type="character" w:customStyle="1" w:styleId="BalloonTextChar">
-    <w:name w:val="Balloon Text Char"/>
-    <w:basedOn w:val="DefaultParagraphFont"/>
-    <w:link w:val="BalloonText"/>
-    <w:uiPriority w:val="99"/>
-    <w:semiHidden/>
-    <w:rsid w:val="00AE0520"/>
-    <w:rPr>
-      <w:rFonts w:ascii="Tahoma" w:hAnsi="Tahoma" w:cs="Tahoma"/>
-      <w:sz w:val="16"/>
-      <w:szCs w:val="16"/>
-    </w:rPr>
-  </w:style>
-  <w:style w:type="paragraph" w:styleId="Header">
-    <w:name w:val="header"/>
-    <w:basedOn w:val="Normal"/>
-    <w:link w:val="HeaderChar"/>
-    <w:uiPriority w:val="99"/>
-    <w:unhideWhenUsed/>
-    <w:rsid w:val="00804281"/>
-    <w:pPr>
-      <w:tabs>
-        <w:tab w:val="center" w:pos="4536"/>
-        <w:tab w:val="right" w:pos="9072"/>
-      </w:tabs>
-      <w:spacing w:after="0" w:line="240" w:lineRule="auto"/>
-    </w:pPr>
-  </w:style>
-  <w:style w:type="character" w:customStyle="1" w:styleId="HeaderChar">
-    <w:name w:val="Header Char"/>
-    <w:basedOn w:val="DefaultParagraphFont"/>
-    <w:link w:val="Header"/>
-    <w:uiPriority w:val="99"/>
-    <w:rsid w:val="00804281"/>
-  </w:style>
-  <w:style w:type="paragraph" w:styleId="Footer">
-    <w:name w:val="footer"/>
-    <w:basedOn w:val="Normal"/>
-    <w:link w:val="FooterChar"/>
-    <w:uiPriority w:val="99"/>
-    <w:unhideWhenUsed/>
-    <w:rsid w:val="00804281"/>
-    <w:pPr>
-      <w:tabs>
-        <w:tab w:val="center" w:pos="4536"/>
-        <w:tab w:val="right" w:pos="9072"/>
-      </w:tabs>
-      <w:spacing w:after="0" w:line="240" w:lineRule="auto"/>
-    </w:pPr>
-  </w:style>
-  <w:style w:type="character" w:customStyle="1" w:styleId="FooterChar">
-    <w:name w:val="Footer Char"/>
-    <w:basedOn w:val="DefaultParagraphFont"/>
-    <w:link w:val="Footer"/>
+  <w:style w:type="character" w:customStyle="1" w:styleId="BunntekstTegn">
+    <w:name w:val="Bunntekst Tegn"/>
+    <w:basedOn w:val="Standardskriftforavsnitt"/>
+    <w:link w:val="Bunntekst"/>
     <w:uiPriority w:val="99"/>
     <w:rsid w:val="00804281"/>
   </w:style>

</xml_diff>